<commit_message>
Added Feature selection and feature Engineering
</commit_message>
<xml_diff>
--- a/Docs/DM-Assignment_Rubric.docx
+++ b/Docs/DM-Assignment_Rubric.docx
@@ -623,36 +623,32 @@
                           </w:p>
                           <w:p>
                             <w:pPr>
-                              <w:spacing w:after="120"/>
-                              <w:contextualSpacing/>
-                              <w:rPr>
-                                <w:sz w:val="20"/>
-                                <w:lang w:val="en-US"/>
-                              </w:rPr>
-                            </w:pPr>
-                            <w:r>
-                              <w:rPr>
-                                <w:sz w:val="20"/>
-                                <w:lang w:val="en-US"/>
-                              </w:rPr>
-                              <w:t>&lt;</w:t>
-                            </w:r>
-                            <w:r>
-                              <w:rPr>
-                                <w:sz w:val="20"/>
-                                <w:lang w:val="en-US"/>
-                              </w:rPr>
-                              <w:t xml:space="preserve">Balanced or </w:t>
-                            </w:r>
-                            <w:r>
-                              <w:rPr>
-                                <w:sz w:val="20"/>
-                                <w:lang w:val="en-US"/>
-                              </w:rPr>
-                              <w:t>imbalanced dataset</w:t>
-                            </w:r>
-                            <w:r>
-                              <w:rPr>
+                              <w:spacing w:after="40" w:line="240" w:lineRule="auto"/>
+                              <w:rPr>
+                                <w:color w:val="00B050"/>
+                                <w:sz w:val="20"/>
+                                <w:lang w:val="en-US"/>
+                              </w:rPr>
+                            </w:pPr>
+                            <w:r>
+                              <w:rPr>
+                                <w:color w:val="00B050"/>
+                                <w:sz w:val="20"/>
+                                <w:lang w:val="en-US"/>
+                              </w:rPr>
+                              <w:t>2 e</w:t>
+                            </w:r>
+                            <w:r>
+                              <w:rPr>
+                                <w:color w:val="00B050"/>
+                                <w:sz w:val="20"/>
+                                <w:lang w:val="en-US"/>
+                              </w:rPr>
+                              <w:t>&lt;Balanced or imbalanced dataset</w:t>
+                            </w:r>
+                            <w:r>
+                              <w:rPr>
+                                <w:color w:val="00B050"/>
                                 <w:sz w:val="20"/>
                                 <w:lang w:val="en-US"/>
                               </w:rPr>
@@ -985,36 +981,32 @@
                     </w:p>
                     <w:p>
                       <w:pPr>
-                        <w:spacing w:after="120"/>
-                        <w:contextualSpacing/>
-                        <w:rPr>
-                          <w:sz w:val="20"/>
-                          <w:lang w:val="en-US"/>
-                        </w:rPr>
-                      </w:pPr>
-                      <w:r>
-                        <w:rPr>
-                          <w:sz w:val="20"/>
-                          <w:lang w:val="en-US"/>
-                        </w:rPr>
-                        <w:t>&lt;</w:t>
-                      </w:r>
-                      <w:r>
-                        <w:rPr>
-                          <w:sz w:val="20"/>
-                          <w:lang w:val="en-US"/>
-                        </w:rPr>
-                        <w:t xml:space="preserve">Balanced or </w:t>
-                      </w:r>
-                      <w:r>
-                        <w:rPr>
-                          <w:sz w:val="20"/>
-                          <w:lang w:val="en-US"/>
-                        </w:rPr>
-                        <w:t>imbalanced dataset</w:t>
-                      </w:r>
-                      <w:r>
-                        <w:rPr>
+                        <w:spacing w:after="40" w:line="240" w:lineRule="auto"/>
+                        <w:rPr>
+                          <w:color w:val="00B050"/>
+                          <w:sz w:val="20"/>
+                          <w:lang w:val="en-US"/>
+                        </w:rPr>
+                      </w:pPr>
+                      <w:r>
+                        <w:rPr>
+                          <w:color w:val="00B050"/>
+                          <w:sz w:val="20"/>
+                          <w:lang w:val="en-US"/>
+                        </w:rPr>
+                        <w:t>2 e</w:t>
+                      </w:r>
+                      <w:r>
+                        <w:rPr>
+                          <w:color w:val="00B050"/>
+                          <w:sz w:val="20"/>
+                          <w:lang w:val="en-US"/>
+                        </w:rPr>
+                        <w:t>&lt;Balanced or imbalanced dataset</w:t>
+                      </w:r>
+                      <w:r>
+                        <w:rPr>
+                          <w:color w:val="00B050"/>
                           <w:sz w:val="20"/>
                           <w:lang w:val="en-US"/>
                         </w:rPr>
@@ -1329,16 +1321,7 @@
                                 <w:szCs w:val="20"/>
                                 <w:lang w:val="en-US"/>
                               </w:rPr>
-                              <w:t xml:space="preserve"> i</w:t>
-                            </w:r>
-                            <w:r>
-                              <w:rPr>
-                                <w:color w:val="00B050"/>
-                                <w:sz w:val="20"/>
-                                <w:szCs w:val="20"/>
-                                <w:lang w:val="en-US"/>
-                              </w:rPr>
-                              <w:t xml:space="preserve">i </w:t>
+                              <w:t xml:space="preserve"> ii </w:t>
                             </w:r>
                             <w:r>
                               <w:rPr>
@@ -2668,6 +2651,78 @@
                               <w:spacing w:after="120"/>
                               <w:contextualSpacing/>
                               <w:rPr>
+                                <w:color w:val="00B050"/>
+                                <w:sz w:val="20"/>
+                                <w:lang w:val="en-US"/>
+                              </w:rPr>
+                            </w:pPr>
+                            <w:r>
+                              <w:rPr>
+                                <w:color w:val="00B050"/>
+                                <w:sz w:val="20"/>
+                                <w:lang w:val="en-US"/>
+                              </w:rPr>
+                              <w:t>4 a iii</w:t>
+                            </w:r>
+                            <w:r>
+                              <w:rPr>
+                                <w:color w:val="00B050"/>
+                                <w:sz w:val="20"/>
+                                <w:lang w:val="en-US"/>
+                              </w:rPr>
+                              <w:t xml:space="preserve"> Label Encoder,</w:t>
+                            </w:r>
+                          </w:p>
+                          <w:p>
+                            <w:pPr>
+                              <w:spacing w:after="120"/>
+                              <w:contextualSpacing/>
+                              <w:rPr>
+                                <w:color w:val="00B050"/>
+                                <w:sz w:val="20"/>
+                                <w:lang w:val="en-US"/>
+                              </w:rPr>
+                            </w:pPr>
+                            <w:r>
+                              <w:rPr>
+                                <w:color w:val="00B050"/>
+                                <w:sz w:val="20"/>
+                                <w:lang w:val="en-US"/>
+                              </w:rPr>
+                              <w:t xml:space="preserve">4 </w:t>
+                            </w:r>
+                            <w:proofErr w:type="gramStart"/>
+                            <w:r>
+                              <w:rPr>
+                                <w:color w:val="00B050"/>
+                                <w:sz w:val="20"/>
+                                <w:lang w:val="en-US"/>
+                              </w:rPr>
+                              <w:t>a</w:t>
+                            </w:r>
+                            <w:proofErr w:type="gramEnd"/>
+                            <w:r>
+                              <w:rPr>
+                                <w:color w:val="00B050"/>
+                                <w:sz w:val="20"/>
+                                <w:lang w:val="en-US"/>
+                              </w:rPr>
+                              <w:t xml:space="preserve"> ii </w:t>
+                            </w:r>
+                            <w:r>
+                              <w:rPr>
+                                <w:color w:val="00B050"/>
+                                <w:sz w:val="20"/>
+                                <w:lang w:val="en-US"/>
+                              </w:rPr>
+                              <w:t>Duplicate Check</w:t>
+                            </w:r>
+                          </w:p>
+                          <w:p>
+                            <w:pPr>
+                              <w:spacing w:after="120"/>
+                              <w:contextualSpacing/>
+                              <w:rPr>
                                 <w:sz w:val="20"/>
                                 <w:lang w:val="en-US"/>
                               </w:rPr>
@@ -2747,6 +2802,17 @@
                               </w:rPr>
                               <w:t>&lt;Use table, plots to show &gt;</w:t>
                             </w:r>
+                          </w:p>
+                          <w:p>
+                            <w:pPr>
+                              <w:spacing w:after="120"/>
+                              <w:contextualSpacing/>
+                              <w:rPr>
+                                <w:color w:val="C00000"/>
+                                <w:sz w:val="20"/>
+                                <w:lang w:val="en-US"/>
+                              </w:rPr>
+                            </w:pPr>
                           </w:p>
                           <w:p>
                             <w:pPr>
@@ -2830,7 +2896,7 @@
           </mc:Choice>
           <mc:Fallback>
             <w:pict>
-              <v:rect w14:anchorId="399CA65E" id="Rectangle 25" o:spid="_x0000_s1031" style="position:absolute;margin-left:411.5pt;margin-top:18.3pt;width:198.4pt;height:113.35pt;z-index:251686912;visibility:visible;mso-wrap-style:square;mso-width-percent:0;mso-height-percent:0;mso-wrap-distance-left:9pt;mso-wrap-distance-top:0;mso-wrap-distance-right:9pt;mso-wrap-distance-bottom:0;mso-position-horizontal:absolute;mso-position-horizontal-relative:margin;mso-position-vertical:absolute;mso-position-vertical-relative:text;mso-width-percent:0;mso-height-percent:0;mso-width-relative:margin;mso-height-relative:margin;v-text-anchor:middle" o:gfxdata="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" fillcolor="white [3201]" strokecolor="#aeaaaa [2414]" strokeweight="1pt">
+              <v:rect w14:anchorId="0C114166" id="Rectangle 25" o:spid="_x0000_s1031" style="position:absolute;margin-left:411.5pt;margin-top:18.3pt;width:198.4pt;height:113.35pt;z-index:251686912;visibility:visible;mso-wrap-style:square;mso-width-percent:0;mso-height-percent:0;mso-wrap-distance-left:9pt;mso-wrap-distance-top:0;mso-wrap-distance-right:9pt;mso-wrap-distance-bottom:0;mso-position-horizontal:absolute;mso-position-horizontal-relative:margin;mso-position-vertical:absolute;mso-position-vertical-relative:text;mso-width-percent:0;mso-height-percent:0;mso-width-relative:margin;mso-height-relative:margin;v-text-anchor:middle" o:gfxdata="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" fillcolor="white [3201]" strokecolor="#aeaaaa [2414]" strokeweight="1pt">
                 <v:textbox>
                   <w:txbxContent>
                     <w:p>
@@ -2869,6 +2935,78 @@
                         <w:spacing w:after="120"/>
                         <w:contextualSpacing/>
                         <w:rPr>
+                          <w:color w:val="00B050"/>
+                          <w:sz w:val="20"/>
+                          <w:lang w:val="en-US"/>
+                        </w:rPr>
+                      </w:pPr>
+                      <w:r>
+                        <w:rPr>
+                          <w:color w:val="00B050"/>
+                          <w:sz w:val="20"/>
+                          <w:lang w:val="en-US"/>
+                        </w:rPr>
+                        <w:t>4 a iii</w:t>
+                      </w:r>
+                      <w:r>
+                        <w:rPr>
+                          <w:color w:val="00B050"/>
+                          <w:sz w:val="20"/>
+                          <w:lang w:val="en-US"/>
+                        </w:rPr>
+                        <w:t xml:space="preserve"> Label Encoder,</w:t>
+                      </w:r>
+                    </w:p>
+                    <w:p>
+                      <w:pPr>
+                        <w:spacing w:after="120"/>
+                        <w:contextualSpacing/>
+                        <w:rPr>
+                          <w:color w:val="00B050"/>
+                          <w:sz w:val="20"/>
+                          <w:lang w:val="en-US"/>
+                        </w:rPr>
+                      </w:pPr>
+                      <w:r>
+                        <w:rPr>
+                          <w:color w:val="00B050"/>
+                          <w:sz w:val="20"/>
+                          <w:lang w:val="en-US"/>
+                        </w:rPr>
+                        <w:t xml:space="preserve">4 </w:t>
+                      </w:r>
+                      <w:proofErr w:type="gramStart"/>
+                      <w:r>
+                        <w:rPr>
+                          <w:color w:val="00B050"/>
+                          <w:sz w:val="20"/>
+                          <w:lang w:val="en-US"/>
+                        </w:rPr>
+                        <w:t>a</w:t>
+                      </w:r>
+                      <w:proofErr w:type="gramEnd"/>
+                      <w:r>
+                        <w:rPr>
+                          <w:color w:val="00B050"/>
+                          <w:sz w:val="20"/>
+                          <w:lang w:val="en-US"/>
+                        </w:rPr>
+                        <w:t xml:space="preserve"> ii </w:t>
+                      </w:r>
+                      <w:r>
+                        <w:rPr>
+                          <w:color w:val="00B050"/>
+                          <w:sz w:val="20"/>
+                          <w:lang w:val="en-US"/>
+                        </w:rPr>
+                        <w:t>Duplicate Check</w:t>
+                      </w:r>
+                    </w:p>
+                    <w:p>
+                      <w:pPr>
+                        <w:spacing w:after="120"/>
+                        <w:contextualSpacing/>
+                        <w:rPr>
                           <w:sz w:val="20"/>
                           <w:lang w:val="en-US"/>
                         </w:rPr>
@@ -2948,6 +3086,17 @@
                         </w:rPr>
                         <w:t>&lt;Use table, plots to show &gt;</w:t>
                       </w:r>
+                    </w:p>
+                    <w:p>
+                      <w:pPr>
+                        <w:spacing w:after="120"/>
+                        <w:contextualSpacing/>
+                        <w:rPr>
+                          <w:color w:val="C00000"/>
+                          <w:sz w:val="20"/>
+                          <w:lang w:val="en-US"/>
+                        </w:rPr>
+                      </w:pPr>
                     </w:p>
                     <w:p>
                       <w:pPr>
@@ -3534,85 +3683,69 @@
                                 <w:sz w:val="20"/>
                                 <w:lang w:val="en-US"/>
                               </w:rPr>
+                              <w:t xml:space="preserve"> ii </w:t>
+                            </w:r>
+                            <w:r>
+                              <w:rPr>
+                                <w:color w:val="00B050"/>
+                                <w:sz w:val="20"/>
+                                <w:lang w:val="en-US"/>
+                              </w:rPr>
+                              <w:t>&lt;Confusion matrix&gt;</w:t>
+                            </w:r>
+                          </w:p>
+                          <w:p>
+                            <w:pPr>
+                              <w:spacing w:after="120"/>
+                              <w:contextualSpacing/>
+                              <w:rPr>
+                                <w:color w:val="00B050"/>
+                                <w:sz w:val="20"/>
+                                <w:lang w:val="en-US"/>
+                              </w:rPr>
+                            </w:pPr>
+                            <w:r>
+                              <w:rPr>
+                                <w:color w:val="00B050"/>
+                                <w:sz w:val="20"/>
+                                <w:lang w:val="en-US"/>
+                              </w:rPr>
+                              <w:t>8</w:t>
+                            </w:r>
+                            <w:r>
+                              <w:rPr>
+                                <w:color w:val="00B050"/>
+                                <w:sz w:val="20"/>
+                                <w:lang w:val="en-US"/>
+                              </w:rPr>
                               <w:t xml:space="preserve"> </w:t>
                             </w:r>
+                            <w:proofErr w:type="gramStart"/>
                             <w:r>
                               <w:rPr>
                                 <w:color w:val="00B050"/>
                                 <w:sz w:val="20"/>
                                 <w:lang w:val="en-US"/>
                               </w:rPr>
-                              <w:t xml:space="preserve">ii </w:t>
-                            </w:r>
+                              <w:t>a</w:t>
+                            </w:r>
+                            <w:proofErr w:type="gramEnd"/>
                             <w:r>
                               <w:rPr>
                                 <w:color w:val="00B050"/>
                                 <w:sz w:val="20"/>
                                 <w:lang w:val="en-US"/>
                               </w:rPr>
-                              <w:t>&lt;Confusion matrix&gt;</w:t>
-                            </w:r>
-                          </w:p>
-                          <w:p>
-                            <w:pPr>
-                              <w:spacing w:after="120"/>
-                              <w:contextualSpacing/>
+                              <w:t xml:space="preserve"> </w:t>
+                            </w:r>
+                            <w:proofErr w:type="spellStart"/>
+                            <w:r>
                               <w:rPr>
                                 <w:color w:val="00B050"/>
                                 <w:sz w:val="20"/>
                                 <w:lang w:val="en-US"/>
                               </w:rPr>
-                            </w:pPr>
-                            <w:r>
-                              <w:rPr>
-                                <w:color w:val="00B050"/>
-                                <w:sz w:val="20"/>
-                                <w:lang w:val="en-US"/>
-                              </w:rPr>
-                              <w:t>8</w:t>
-                            </w:r>
-                            <w:r>
-                              <w:rPr>
-                                <w:color w:val="00B050"/>
-                                <w:sz w:val="20"/>
-                                <w:lang w:val="en-US"/>
-                              </w:rPr>
-                              <w:t xml:space="preserve"> </w:t>
-                            </w:r>
-                            <w:proofErr w:type="gramStart"/>
-                            <w:r>
-                              <w:rPr>
-                                <w:color w:val="00B050"/>
-                                <w:sz w:val="20"/>
-                                <w:lang w:val="en-US"/>
-                              </w:rPr>
-                              <w:t>a</w:t>
-                            </w:r>
-                            <w:proofErr w:type="gramEnd"/>
-                            <w:r>
-                              <w:rPr>
-                                <w:color w:val="00B050"/>
-                                <w:sz w:val="20"/>
-                                <w:lang w:val="en-US"/>
-                              </w:rPr>
-                              <w:t xml:space="preserve"> </w:t>
-                            </w:r>
-                            <w:proofErr w:type="spellStart"/>
-                            <w:r>
-                              <w:rPr>
-                                <w:color w:val="00B050"/>
-                                <w:sz w:val="20"/>
-                                <w:lang w:val="en-US"/>
-                              </w:rPr>
-                              <w:t>i</w:t>
-                            </w:r>
-                            <w:r>
-                              <w:rPr>
-                                <w:color w:val="00B050"/>
-                                <w:sz w:val="20"/>
-                                <w:lang w:val="en-US"/>
-                              </w:rPr>
-                              <w:t>iii</w:t>
+                              <w:t>iiii</w:t>
                             </w:r>
                             <w:proofErr w:type="spellEnd"/>
                             <w:r>
@@ -4156,38 +4289,130 @@
                                 <w:sz w:val="20"/>
                                 <w:lang w:val="en-US"/>
                               </w:rPr>
-                              <w:t>Two Feature engineering technique used should be mentioned here clearly and crisply&gt;</w:t>
-                            </w:r>
-                          </w:p>
-                          <w:p>
-                            <w:pPr>
-                              <w:spacing w:after="120"/>
-                              <w:contextualSpacing/>
-                              <w:rPr>
-                                <w:sz w:val="20"/>
-                                <w:lang w:val="en-US"/>
-                              </w:rPr>
-                            </w:pPr>
-                          </w:p>
-                          <w:p>
-                            <w:pPr>
-                              <w:spacing w:after="120"/>
-                              <w:contextualSpacing/>
-                              <w:rPr>
-                                <w:sz w:val="20"/>
-                                <w:lang w:val="en-US"/>
-                              </w:rPr>
-                            </w:pPr>
-                          </w:p>
-                          <w:p>
-                            <w:pPr>
-                              <w:spacing w:after="120"/>
-                              <w:contextualSpacing/>
-                              <w:rPr>
-                                <w:sz w:val="20"/>
-                                <w:lang w:val="en-US"/>
-                              </w:rPr>
-                            </w:pPr>
+                              <w:t xml:space="preserve">Two Feature engineering technique used should be mentioned here clearly </w:t>
+                            </w:r>
+                            <w:r>
+                              <w:rPr>
+                                <w:sz w:val="20"/>
+                                <w:lang w:val="en-US"/>
+                              </w:rPr>
+                              <w:t xml:space="preserve">&amp; </w:t>
+                            </w:r>
+                            <w:r>
+                              <w:rPr>
+                                <w:sz w:val="20"/>
+                                <w:lang w:val="en-US"/>
+                              </w:rPr>
+                              <w:t>crisply&gt;</w:t>
+                            </w:r>
+                          </w:p>
+                          <w:p>
+                            <w:pPr>
+                              <w:spacing w:after="120"/>
+                              <w:contextualSpacing/>
+                              <w:rPr>
+                                <w:color w:val="00B050"/>
+                                <w:sz w:val="20"/>
+                                <w:lang w:val="en-US"/>
+                              </w:rPr>
+                            </w:pPr>
+                            <w:r>
+                              <w:rPr>
+                                <w:color w:val="00B050"/>
+                                <w:sz w:val="20"/>
+                                <w:lang w:val="en-US"/>
+                              </w:rPr>
+                              <w:t xml:space="preserve">5 a </w:t>
+                            </w:r>
+                            <w:r>
+                              <w:rPr>
+                                <w:color w:val="00B050"/>
+                                <w:sz w:val="20"/>
+                                <w:lang w:val="en-US"/>
+                              </w:rPr>
+                              <w:t>Manual Attribute Selection</w:t>
+                            </w:r>
+                          </w:p>
+                          <w:p>
+                            <w:pPr>
+                              <w:spacing w:after="120"/>
+                              <w:contextualSpacing/>
+                              <w:rPr>
+                                <w:color w:val="00B050"/>
+                                <w:sz w:val="20"/>
+                                <w:lang w:val="en-US"/>
+                              </w:rPr>
+                            </w:pPr>
+                            <w:r>
+                              <w:rPr>
+                                <w:color w:val="00B050"/>
+                                <w:sz w:val="20"/>
+                                <w:lang w:val="en-US"/>
+                              </w:rPr>
+                              <w:t xml:space="preserve">5b </w:t>
+                            </w:r>
+                            <w:r>
+                              <w:rPr>
+                                <w:color w:val="00B050"/>
+                                <w:sz w:val="20"/>
+                                <w:lang w:val="en-US"/>
+                              </w:rPr>
+                              <w:t>Correlation Matrix</w:t>
+                            </w:r>
+                          </w:p>
+                          <w:p>
+                            <w:pPr>
+                              <w:spacing w:after="120"/>
+                              <w:contextualSpacing/>
+                              <w:rPr>
+                                <w:color w:val="00B050"/>
+                                <w:sz w:val="20"/>
+                                <w:lang w:val="en-US"/>
+                              </w:rPr>
+                            </w:pPr>
+                            <w:r>
+                              <w:rPr>
+                                <w:color w:val="00B050"/>
+                                <w:sz w:val="20"/>
+                                <w:lang w:val="en-US"/>
+                              </w:rPr>
+                              <w:t xml:space="preserve">5 c </w:t>
+                            </w:r>
+                            <w:r>
+                              <w:rPr>
+                                <w:color w:val="00B050"/>
+                                <w:sz w:val="20"/>
+                                <w:lang w:val="en-US"/>
+                              </w:rPr>
+                              <w:t>Chi Square</w:t>
+                            </w:r>
+                          </w:p>
+                          <w:p>
+                            <w:pPr>
+                              <w:spacing w:after="120"/>
+                              <w:contextualSpacing/>
+                              <w:rPr>
+                                <w:color w:val="00B050"/>
+                                <w:sz w:val="20"/>
+                                <w:lang w:val="en-US"/>
+                              </w:rPr>
+                            </w:pPr>
+                            <w:r>
+                              <w:rPr>
+                                <w:color w:val="00B050"/>
+                                <w:sz w:val="20"/>
+                                <w:lang w:val="en-US"/>
+                              </w:rPr>
+                              <w:t xml:space="preserve">5 d </w:t>
+                            </w:r>
+                            <w:r>
+                              <w:rPr>
+                                <w:color w:val="00B050"/>
+                                <w:sz w:val="20"/>
+                                <w:lang w:val="en-US"/>
+                              </w:rPr>
+                              <w:t>Info Gain</w:t>
+                            </w:r>
                           </w:p>
                           <w:p>
                             <w:pPr>
@@ -4251,7 +4476,7 @@
           </mc:Choice>
           <mc:Fallback>
             <w:pict>
-              <v:rect w14:anchorId="0CDB9C89" id="Rectangle 15" o:spid="_x0000_s1034" style="position:absolute;margin-left:620.15pt;margin-top:18.3pt;width:198.4pt;height:113.35pt;z-index:251672576;visibility:visible;mso-wrap-style:square;mso-width-percent:0;mso-height-percent:0;mso-wrap-distance-left:9pt;mso-wrap-distance-top:0;mso-wrap-distance-right:9pt;mso-wrap-distance-bottom:0;mso-position-horizontal:absolute;mso-position-horizontal-relative:margin;mso-position-vertical:absolute;mso-position-vertical-relative:text;mso-width-percent:0;mso-height-percent:0;mso-width-relative:margin;mso-height-relative:margin;v-text-anchor:middle" o:gfxdata="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" fillcolor="white [3201]" strokecolor="#aeaaaa [2414]" strokeweight="1pt">
+              <v:rect w14:anchorId="3C4C48AB" id="Rectangle 15" o:spid="_x0000_s1034" style="position:absolute;margin-left:620.15pt;margin-top:18.3pt;width:198.4pt;height:113.35pt;z-index:251672576;visibility:visible;mso-wrap-style:square;mso-width-percent:0;mso-height-percent:0;mso-wrap-distance-left:9pt;mso-wrap-distance-top:0;mso-wrap-distance-right:9pt;mso-wrap-distance-bottom:0;mso-position-horizontal:absolute;mso-position-horizontal-relative:margin;mso-position-vertical:absolute;mso-position-vertical-relative:text;mso-width-percent:0;mso-height-percent:0;mso-width-relative:margin;mso-height-relative:margin;v-text-anchor:middle" o:gfxdata="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" fillcolor="white [3201]" strokecolor="#aeaaaa [2414]" strokeweight="1pt">
                 <v:textbox>
                   <w:txbxContent>
                     <w:p>
@@ -4306,38 +4531,130 @@
                           <w:sz w:val="20"/>
                           <w:lang w:val="en-US"/>
                         </w:rPr>
-                        <w:t>Two Feature engineering technique used should be mentioned here clearly and crisply&gt;</w:t>
-                      </w:r>
-                    </w:p>
-                    <w:p>
-                      <w:pPr>
-                        <w:spacing w:after="120"/>
-                        <w:contextualSpacing/>
-                        <w:rPr>
-                          <w:sz w:val="20"/>
-                          <w:lang w:val="en-US"/>
-                        </w:rPr>
-                      </w:pPr>
-                    </w:p>
-                    <w:p>
-                      <w:pPr>
-                        <w:spacing w:after="120"/>
-                        <w:contextualSpacing/>
-                        <w:rPr>
-                          <w:sz w:val="20"/>
-                          <w:lang w:val="en-US"/>
-                        </w:rPr>
-                      </w:pPr>
-                    </w:p>
-                    <w:p>
-                      <w:pPr>
-                        <w:spacing w:after="120"/>
-                        <w:contextualSpacing/>
-                        <w:rPr>
-                          <w:sz w:val="20"/>
-                          <w:lang w:val="en-US"/>
-                        </w:rPr>
-                      </w:pPr>
+                        <w:t xml:space="preserve">Two Feature engineering technique used should be mentioned here clearly </w:t>
+                      </w:r>
+                      <w:r>
+                        <w:rPr>
+                          <w:sz w:val="20"/>
+                          <w:lang w:val="en-US"/>
+                        </w:rPr>
+                        <w:t xml:space="preserve">&amp; </w:t>
+                      </w:r>
+                      <w:r>
+                        <w:rPr>
+                          <w:sz w:val="20"/>
+                          <w:lang w:val="en-US"/>
+                        </w:rPr>
+                        <w:t>crisply&gt;</w:t>
+                      </w:r>
+                    </w:p>
+                    <w:p>
+                      <w:pPr>
+                        <w:spacing w:after="120"/>
+                        <w:contextualSpacing/>
+                        <w:rPr>
+                          <w:color w:val="00B050"/>
+                          <w:sz w:val="20"/>
+                          <w:lang w:val="en-US"/>
+                        </w:rPr>
+                      </w:pPr>
+                      <w:r>
+                        <w:rPr>
+                          <w:color w:val="00B050"/>
+                          <w:sz w:val="20"/>
+                          <w:lang w:val="en-US"/>
+                        </w:rPr>
+                        <w:t xml:space="preserve">5 a </w:t>
+                      </w:r>
+                      <w:r>
+                        <w:rPr>
+                          <w:color w:val="00B050"/>
+                          <w:sz w:val="20"/>
+                          <w:lang w:val="en-US"/>
+                        </w:rPr>
+                        <w:t>Manual Attribute Selection</w:t>
+                      </w:r>
+                    </w:p>
+                    <w:p>
+                      <w:pPr>
+                        <w:spacing w:after="120"/>
+                        <w:contextualSpacing/>
+                        <w:rPr>
+                          <w:color w:val="00B050"/>
+                          <w:sz w:val="20"/>
+                          <w:lang w:val="en-US"/>
+                        </w:rPr>
+                      </w:pPr>
+                      <w:r>
+                        <w:rPr>
+                          <w:color w:val="00B050"/>
+                          <w:sz w:val="20"/>
+                          <w:lang w:val="en-US"/>
+                        </w:rPr>
+                        <w:t xml:space="preserve">5b </w:t>
+                      </w:r>
+                      <w:r>
+                        <w:rPr>
+                          <w:color w:val="00B050"/>
+                          <w:sz w:val="20"/>
+                          <w:lang w:val="en-US"/>
+                        </w:rPr>
+                        <w:t>Correlation Matrix</w:t>
+                      </w:r>
+                    </w:p>
+                    <w:p>
+                      <w:pPr>
+                        <w:spacing w:after="120"/>
+                        <w:contextualSpacing/>
+                        <w:rPr>
+                          <w:color w:val="00B050"/>
+                          <w:sz w:val="20"/>
+                          <w:lang w:val="en-US"/>
+                        </w:rPr>
+                      </w:pPr>
+                      <w:r>
+                        <w:rPr>
+                          <w:color w:val="00B050"/>
+                          <w:sz w:val="20"/>
+                          <w:lang w:val="en-US"/>
+                        </w:rPr>
+                        <w:t xml:space="preserve">5 c </w:t>
+                      </w:r>
+                      <w:r>
+                        <w:rPr>
+                          <w:color w:val="00B050"/>
+                          <w:sz w:val="20"/>
+                          <w:lang w:val="en-US"/>
+                        </w:rPr>
+                        <w:t>Chi Square</w:t>
+                      </w:r>
+                    </w:p>
+                    <w:p>
+                      <w:pPr>
+                        <w:spacing w:after="120"/>
+                        <w:contextualSpacing/>
+                        <w:rPr>
+                          <w:color w:val="00B050"/>
+                          <w:sz w:val="20"/>
+                          <w:lang w:val="en-US"/>
+                        </w:rPr>
+                      </w:pPr>
+                      <w:r>
+                        <w:rPr>
+                          <w:color w:val="00B050"/>
+                          <w:sz w:val="20"/>
+                          <w:lang w:val="en-US"/>
+                        </w:rPr>
+                        <w:t xml:space="preserve">5 d </w:t>
+                      </w:r>
+                      <w:r>
+                        <w:rPr>
+                          <w:color w:val="00B050"/>
+                          <w:sz w:val="20"/>
+                          <w:lang w:val="en-US"/>
+                        </w:rPr>
+                        <w:t>Info Gain</w:t>
+                      </w:r>
                     </w:p>
                     <w:p>
                       <w:pPr>
@@ -4566,7 +4883,7 @@
                                 <w:sz w:val="20"/>
                                 <w:lang w:val="en-US"/>
                               </w:rPr>
-                              <w:t xml:space="preserve"> </w:t>
+                              <w:t xml:space="preserve"> b ii </w:t>
                             </w:r>
                             <w:r>
                               <w:rPr>
@@ -4574,23 +4891,26 @@
                                 <w:sz w:val="20"/>
                                 <w:lang w:val="en-US"/>
                               </w:rPr>
-                              <w:t>b</w:t>
-                            </w:r>
-                            <w:r>
+                              <w:t>&lt;Confusion matrix&gt;</w:t>
+                            </w:r>
+                          </w:p>
+                          <w:p>
+                            <w:pPr>
+                              <w:spacing w:after="120"/>
+                              <w:contextualSpacing/>
                               <w:rPr>
                                 <w:color w:val="00B050"/>
                                 <w:sz w:val="20"/>
                                 <w:lang w:val="en-US"/>
                               </w:rPr>
-                              <w:t xml:space="preserve"> </w:t>
-                            </w:r>
+                            </w:pPr>
                             <w:r>
                               <w:rPr>
                                 <w:color w:val="00B050"/>
                                 <w:sz w:val="20"/>
                                 <w:lang w:val="en-US"/>
                               </w:rPr>
-                              <w:t>ii</w:t>
+                              <w:t>8</w:t>
                             </w:r>
                             <w:r>
                               <w:rPr>
@@ -4598,74 +4918,7 @@
                                 <w:sz w:val="20"/>
                                 <w:lang w:val="en-US"/>
                               </w:rPr>
-                              <w:t xml:space="preserve"> </w:t>
-                            </w:r>
-                            <w:r>
-                              <w:rPr>
-                                <w:color w:val="00B050"/>
-                                <w:sz w:val="20"/>
-                                <w:lang w:val="en-US"/>
-                              </w:rPr>
-                              <w:t>&lt;Confusion matrix&gt;</w:t>
-                            </w:r>
-                          </w:p>
-                          <w:p>
-                            <w:pPr>
-                              <w:spacing w:after="120"/>
-                              <w:contextualSpacing/>
-                              <w:rPr>
-                                <w:color w:val="00B050"/>
-                                <w:sz w:val="20"/>
-                                <w:lang w:val="en-US"/>
-                              </w:rPr>
-                            </w:pPr>
-                            <w:r>
-                              <w:rPr>
-                                <w:color w:val="00B050"/>
-                                <w:sz w:val="20"/>
-                                <w:lang w:val="en-US"/>
-                              </w:rPr>
-                              <w:t>8</w:t>
-                            </w:r>
-                            <w:r>
-                              <w:rPr>
-                                <w:color w:val="00B050"/>
-                                <w:sz w:val="20"/>
-                                <w:lang w:val="en-US"/>
-                              </w:rPr>
-                              <w:t xml:space="preserve"> </w:t>
-                            </w:r>
-                            <w:r>
-                              <w:rPr>
-                                <w:color w:val="00B050"/>
-                                <w:sz w:val="20"/>
-                                <w:lang w:val="en-US"/>
-                              </w:rPr>
-                              <w:t>b</w:t>
-                            </w:r>
-                            <w:r>
-                              <w:rPr>
-                                <w:color w:val="00B050"/>
-                                <w:sz w:val="20"/>
-                                <w:lang w:val="en-US"/>
-                              </w:rPr>
-                              <w:t xml:space="preserve"> </w:t>
-                            </w:r>
-                            <w:r>
-                              <w:rPr>
-                                <w:color w:val="00B050"/>
-                                <w:sz w:val="20"/>
-                                <w:lang w:val="en-US"/>
-                              </w:rPr>
-                              <w:t>iii</w:t>
-                            </w:r>
-                            <w:r>
-                              <w:rPr>
-                                <w:color w:val="00B050"/>
-                                <w:sz w:val="20"/>
-                                <w:lang w:val="en-US"/>
-                              </w:rPr>
-                              <w:t xml:space="preserve"> </w:t>
+                              <w:t xml:space="preserve"> b iii </w:t>
                             </w:r>
                             <w:r>
                               <w:rPr>
@@ -5275,27 +5528,34 @@
                               <w:spacing w:after="120"/>
                               <w:contextualSpacing/>
                               <w:rPr>
-                                <w:sz w:val="20"/>
-                                <w:szCs w:val="20"/>
-                                <w:lang w:val="en-US"/>
-                              </w:rPr>
-                            </w:pPr>
-                            <w:r>
-                              <w:rPr>
-                                <w:sz w:val="20"/>
-                                <w:szCs w:val="20"/>
-                                <w:lang w:val="en-US"/>
-                              </w:rPr>
-                              <w:t>&lt;</w:t>
-                            </w:r>
-                            <w:r>
-                              <w:rPr>
-                                <w:rFonts w:ascii="Calibri" w:eastAsia="Calibri" w:hAnsi="Calibri" w:cs="Calibri"/>
-                                <w:color w:val="000000"/>
-                                <w:sz w:val="20"/>
-                                <w:szCs w:val="20"/>
-                              </w:rPr>
-                              <w:t xml:space="preserve"> In what way can the data be visualized to get to the answer that is required?&gt;</w:t>
+                                <w:color w:val="00B050"/>
+                                <w:sz w:val="20"/>
+                                <w:lang w:val="en-US"/>
+                              </w:rPr>
+                            </w:pPr>
+                            <w:r>
+                              <w:rPr>
+                                <w:color w:val="00B050"/>
+                                <w:sz w:val="20"/>
+                                <w:lang w:val="en-US"/>
+                              </w:rPr>
+                              <w:t xml:space="preserve">3 b </w:t>
+                            </w:r>
+                            <w:r>
+                              <w:rPr>
+                                <w:color w:val="00B050"/>
+                                <w:sz w:val="20"/>
+                                <w:lang w:val="en-US"/>
+                              </w:rPr>
+                              <w:t xml:space="preserve">&lt; In what way can the data be visualized to get to the </w:t>
+                            </w:r>
+                            <w:r>
+                              <w:rPr>
+                                <w:color w:val="00B050"/>
+                                <w:sz w:val="20"/>
+                                <w:lang w:val="en-US"/>
+                              </w:rPr>
+                              <w:t>answer that is required?&gt;</w:t>
                             </w:r>
                           </w:p>
                           <w:p>
@@ -5454,27 +5714,34 @@
                         <w:spacing w:after="120"/>
                         <w:contextualSpacing/>
                         <w:rPr>
-                          <w:sz w:val="20"/>
-                          <w:szCs w:val="20"/>
-                          <w:lang w:val="en-US"/>
-                        </w:rPr>
-                      </w:pPr>
-                      <w:r>
-                        <w:rPr>
-                          <w:sz w:val="20"/>
-                          <w:szCs w:val="20"/>
-                          <w:lang w:val="en-US"/>
-                        </w:rPr>
-                        <w:t>&lt;</w:t>
-                      </w:r>
-                      <w:r>
-                        <w:rPr>
-                          <w:rFonts w:ascii="Calibri" w:eastAsia="Calibri" w:hAnsi="Calibri" w:cs="Calibri"/>
-                          <w:color w:val="000000"/>
-                          <w:sz w:val="20"/>
-                          <w:szCs w:val="20"/>
-                        </w:rPr>
-                        <w:t xml:space="preserve"> In what way can the data be visualized to get to the answer that is required?&gt;</w:t>
+                          <w:color w:val="00B050"/>
+                          <w:sz w:val="20"/>
+                          <w:lang w:val="en-US"/>
+                        </w:rPr>
+                      </w:pPr>
+                      <w:r>
+                        <w:rPr>
+                          <w:color w:val="00B050"/>
+                          <w:sz w:val="20"/>
+                          <w:lang w:val="en-US"/>
+                        </w:rPr>
+                        <w:t xml:space="preserve">3 b </w:t>
+                      </w:r>
+                      <w:r>
+                        <w:rPr>
+                          <w:color w:val="00B050"/>
+                          <w:sz w:val="20"/>
+                          <w:lang w:val="en-US"/>
+                        </w:rPr>
+                        <w:t xml:space="preserve">&lt; In what way can the data be visualized to get to the </w:t>
+                      </w:r>
+                      <w:r>
+                        <w:rPr>
+                          <w:color w:val="00B050"/>
+                          <w:sz w:val="20"/>
+                          <w:lang w:val="en-US"/>
+                        </w:rPr>
+                        <w:t>answer that is required?&gt;</w:t>
                       </w:r>
                     </w:p>
                     <w:p>
@@ -5634,10 +5901,36 @@
                             </w:pPr>
                             <w:r>
                               <w:rPr>
-                                <w:sz w:val="20"/>
-                                <w:lang w:val="en-US"/>
-                              </w:rPr>
-                              <w:t xml:space="preserve"> &lt;Missing data, which imputation technique&gt;</w:t>
+                                <w:color w:val="00B050"/>
+                                <w:sz w:val="20"/>
+                                <w:lang w:val="en-US"/>
+                              </w:rPr>
+                              <w:t xml:space="preserve">4 a </w:t>
+                            </w:r>
+                            <w:proofErr w:type="spellStart"/>
+                            <w:r>
+                              <w:rPr>
+                                <w:color w:val="00B050"/>
+                                <w:sz w:val="20"/>
+                                <w:lang w:val="en-US"/>
+                              </w:rPr>
+                              <w:t>i</w:t>
+                            </w:r>
+                            <w:proofErr w:type="spellEnd"/>
+                            <w:r>
+                              <w:rPr>
+                                <w:sz w:val="20"/>
+                                <w:lang w:val="en-US"/>
+                              </w:rPr>
+                              <w:t xml:space="preserve"> </w:t>
+                            </w:r>
+                            <w:r>
+                              <w:rPr>
+                                <w:color w:val="00B050"/>
+                                <w:sz w:val="20"/>
+                                <w:lang w:val="en-US"/>
+                              </w:rPr>
+                              <w:t>&lt;Missing data, imputation technique&gt;</w:t>
                             </w:r>
                           </w:p>
                           <w:p>
@@ -5707,36 +6000,6 @@
                               </w:rPr>
                               <w:t>&lt;Use table, plots to show &gt;</w:t>
                             </w:r>
-                          </w:p>
-                          <w:p>
-                            <w:pPr>
-                              <w:spacing w:after="120"/>
-                              <w:contextualSpacing/>
-                              <w:rPr>
-                                <w:sz w:val="20"/>
-                                <w:lang w:val="en-US"/>
-                              </w:rPr>
-                            </w:pPr>
-                          </w:p>
-                          <w:p>
-                            <w:pPr>
-                              <w:spacing w:after="120"/>
-                              <w:contextualSpacing/>
-                              <w:rPr>
-                                <w:sz w:val="20"/>
-                                <w:lang w:val="en-US"/>
-                              </w:rPr>
-                            </w:pPr>
-                          </w:p>
-                          <w:p>
-                            <w:pPr>
-                              <w:spacing w:after="120"/>
-                              <w:contextualSpacing/>
-                              <w:rPr>
-                                <w:sz w:val="20"/>
-                                <w:lang w:val="en-US"/>
-                              </w:rPr>
-                            </w:pPr>
                           </w:p>
                           <w:p>
                             <w:pPr>
@@ -5790,7 +6053,7 @@
           </mc:Choice>
           <mc:Fallback>
             <w:pict>
-              <v:rect w14:anchorId="10671124" id="Rectangle 24" o:spid="_x0000_s1037" style="position:absolute;margin-left:202.85pt;margin-top:18.3pt;width:198.4pt;height:113.35pt;z-index:251684864;visibility:visible;mso-wrap-style:square;mso-width-percent:0;mso-height-percent:0;mso-wrap-distance-left:9pt;mso-wrap-distance-top:0;mso-wrap-distance-right:9pt;mso-wrap-distance-bottom:0;mso-position-horizontal:absolute;mso-position-horizontal-relative:margin;mso-position-vertical:absolute;mso-position-vertical-relative:text;mso-width-percent:0;mso-height-percent:0;mso-width-relative:margin;mso-height-relative:margin;v-text-anchor:middle" o:gfxdata="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" fillcolor="white [3201]" strokecolor="#aeaaaa [2414]" strokeweight="1pt">
+              <v:rect w14:anchorId="4D9A1CCE" id="Rectangle 24" o:spid="_x0000_s1037" style="position:absolute;margin-left:202.85pt;margin-top:18.3pt;width:198.4pt;height:113.35pt;z-index:251684864;visibility:visible;mso-wrap-style:square;mso-width-percent:0;mso-height-percent:0;mso-wrap-distance-left:9pt;mso-wrap-distance-top:0;mso-wrap-distance-right:9pt;mso-wrap-distance-bottom:0;mso-position-horizontal:absolute;mso-position-horizontal-relative:margin;mso-position-vertical:absolute;mso-position-vertical-relative:text;mso-width-percent:0;mso-height-percent:0;mso-width-relative:margin;mso-height-relative:margin;v-text-anchor:middle" o:gfxdata="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" fillcolor="white [3201]" strokecolor="#aeaaaa [2414]" strokeweight="1pt">
                 <v:textbox>
                   <w:txbxContent>
                     <w:p>
@@ -5835,10 +6098,36 @@
                       </w:pPr>
                       <w:r>
                         <w:rPr>
-                          <w:sz w:val="20"/>
-                          <w:lang w:val="en-US"/>
-                        </w:rPr>
-                        <w:t xml:space="preserve"> &lt;Missing data, which imputation technique&gt;</w:t>
+                          <w:color w:val="00B050"/>
+                          <w:sz w:val="20"/>
+                          <w:lang w:val="en-US"/>
+                        </w:rPr>
+                        <w:t xml:space="preserve">4 a </w:t>
+                      </w:r>
+                      <w:proofErr w:type="spellStart"/>
+                      <w:r>
+                        <w:rPr>
+                          <w:color w:val="00B050"/>
+                          <w:sz w:val="20"/>
+                          <w:lang w:val="en-US"/>
+                        </w:rPr>
+                        <w:t>i</w:t>
+                      </w:r>
+                      <w:proofErr w:type="spellEnd"/>
+                      <w:r>
+                        <w:rPr>
+                          <w:sz w:val="20"/>
+                          <w:lang w:val="en-US"/>
+                        </w:rPr>
+                        <w:t xml:space="preserve"> </w:t>
+                      </w:r>
+                      <w:r>
+                        <w:rPr>
+                          <w:color w:val="00B050"/>
+                          <w:sz w:val="20"/>
+                          <w:lang w:val="en-US"/>
+                        </w:rPr>
+                        <w:t>&lt;Missing data, imputation technique&gt;</w:t>
                       </w:r>
                     </w:p>
                     <w:p>
@@ -5908,36 +6197,6 @@
                         </w:rPr>
                         <w:t>&lt;Use table, plots to show &gt;</w:t>
                       </w:r>
-                    </w:p>
-                    <w:p>
-                      <w:pPr>
-                        <w:spacing w:after="120"/>
-                        <w:contextualSpacing/>
-                        <w:rPr>
-                          <w:sz w:val="20"/>
-                          <w:lang w:val="en-US"/>
-                        </w:rPr>
-                      </w:pPr>
-                    </w:p>
-                    <w:p>
-                      <w:pPr>
-                        <w:spacing w:after="120"/>
-                        <w:contextualSpacing/>
-                        <w:rPr>
-                          <w:sz w:val="20"/>
-                          <w:lang w:val="en-US"/>
-                        </w:rPr>
-                      </w:pPr>
-                    </w:p>
-                    <w:p>
-                      <w:pPr>
-                        <w:spacing w:after="120"/>
-                        <w:contextualSpacing/>
-                        <w:rPr>
-                          <w:sz w:val="20"/>
-                          <w:lang w:val="en-US"/>
-                        </w:rPr>
-                      </w:pPr>
                     </w:p>
                     <w:p>
                       <w:pPr>
@@ -5991,6 +6250,1022 @@
     </w:p>
     <w:p/>
     <w:p>
+      <w:r>
+        <w:rPr>
+          <w:noProof/>
+          <w:lang w:eastAsia="en-IN"/>
+        </w:rPr>
+        <mc:AlternateContent>
+          <mc:Choice Requires="wps">
+            <w:drawing>
+              <wp:anchor distT="0" distB="0" distL="114300" distR="114300" simplePos="0" relativeHeight="251674624" behindDoc="0" locked="0" layoutInCell="1" allowOverlap="1" wp14:anchorId="1F073D0F" wp14:editId="53D565E4">
+                <wp:simplePos x="0" y="0"/>
+                <wp:positionH relativeFrom="margin">
+                  <wp:posOffset>2578735</wp:posOffset>
+                </wp:positionH>
+                <wp:positionV relativeFrom="paragraph">
+                  <wp:posOffset>670560</wp:posOffset>
+                </wp:positionV>
+                <wp:extent cx="2519680" cy="1536700"/>
+                <wp:effectExtent l="0" t="0" r="13970" b="25400"/>
+                <wp:wrapNone/>
+                <wp:docPr id="17" name="Rectangle 17"/>
+                <wp:cNvGraphicFramePr/>
+                <a:graphic xmlns:a="http://schemas.openxmlformats.org/drawingml/2006/main">
+                  <a:graphicData uri="http://schemas.microsoft.com/office/word/2010/wordprocessingShape">
+                    <wps:wsp>
+                      <wps:cNvSpPr/>
+                      <wps:spPr>
+                        <a:xfrm>
+                          <a:off x="0" y="0"/>
+                          <a:ext cx="2519680" cy="1536700"/>
+                        </a:xfrm>
+                        <a:prstGeom prst="rect">
+                          <a:avLst/>
+                        </a:prstGeom>
+                        <a:ln>
+                          <a:solidFill>
+                            <a:schemeClr val="bg2">
+                              <a:lumMod val="75000"/>
+                            </a:schemeClr>
+                          </a:solidFill>
+                        </a:ln>
+                      </wps:spPr>
+                      <wps:style>
+                        <a:lnRef idx="2">
+                          <a:schemeClr val="accent6"/>
+                        </a:lnRef>
+                        <a:fillRef idx="1">
+                          <a:schemeClr val="lt1"/>
+                        </a:fillRef>
+                        <a:effectRef idx="0">
+                          <a:schemeClr val="accent6"/>
+                        </a:effectRef>
+                        <a:fontRef idx="minor">
+                          <a:schemeClr val="dk1"/>
+                        </a:fontRef>
+                      </wps:style>
+                      <wps:txbx>
+                        <w:txbxContent>
+                          <w:p>
+                            <w:pPr>
+                              <w:spacing w:after="80"/>
+                              <w:jc w:val="center"/>
+                              <w:rPr>
+                                <w:rFonts w:ascii="Cambria" w:hAnsi="Cambria" w:cstheme="minorHAnsi"/>
+                                <w:lang w:val="en-US"/>
+                              </w:rPr>
+                            </w:pPr>
+                            <w:r>
+                              <w:rPr>
+                                <w:rFonts w:ascii="Cambria" w:hAnsi="Cambria" w:cstheme="minorHAnsi"/>
+                                <w:lang w:val="en-US"/>
+                              </w:rPr>
+                              <w:t>10</w:t>
+                            </w:r>
+                            <w:r>
+                              <w:rPr>
+                                <w:rFonts w:ascii="Cambria" w:hAnsi="Cambria" w:cstheme="minorHAnsi"/>
+                                <w:lang w:val="en-US"/>
+                              </w:rPr>
+                              <w:t>. Results of FE technique 2</w:t>
+                            </w:r>
+                          </w:p>
+                          <w:p>
+                            <w:pPr>
+                              <w:spacing w:after="120"/>
+                              <w:contextualSpacing/>
+                              <w:rPr>
+                                <w:sz w:val="20"/>
+                                <w:lang w:val="en-US"/>
+                              </w:rPr>
+                            </w:pPr>
+                            <w:r>
+                              <w:rPr>
+                                <w:sz w:val="20"/>
+                                <w:lang w:val="en-US"/>
+                              </w:rPr>
+                              <w:t xml:space="preserve">Mention only those that are applicable in your approach. </w:t>
+                            </w:r>
+                          </w:p>
+                          <w:p>
+                            <w:pPr>
+                              <w:spacing w:after="120"/>
+                              <w:contextualSpacing/>
+                              <w:rPr>
+                                <w:sz w:val="20"/>
+                                <w:lang w:val="en-US"/>
+                              </w:rPr>
+                            </w:pPr>
+                            <w:r>
+                              <w:rPr>
+                                <w:sz w:val="20"/>
+                                <w:lang w:val="en-US"/>
+                              </w:rPr>
+                              <w:t>&lt;New features created?&gt;</w:t>
+                            </w:r>
+                          </w:p>
+                          <w:p>
+                            <w:pPr>
+                              <w:spacing w:after="120"/>
+                              <w:contextualSpacing/>
+                              <w:rPr>
+                                <w:sz w:val="20"/>
+                                <w:lang w:val="en-US"/>
+                              </w:rPr>
+                            </w:pPr>
+                            <w:r>
+                              <w:rPr>
+                                <w:sz w:val="20"/>
+                                <w:lang w:val="en-US"/>
+                              </w:rPr>
+                              <w:t>&lt;Feature ranking technique?&gt;</w:t>
+                            </w:r>
+                            <w:r>
+                              <w:rPr>
+                                <w:sz w:val="20"/>
+                                <w:lang w:val="en-US"/>
+                              </w:rPr>
+                              <w:t xml:space="preserve"> </w:t>
+                            </w:r>
+                            <w:r>
+                              <w:rPr>
+                                <w:color w:val="FF0000"/>
+                                <w:sz w:val="20"/>
+                                <w:lang w:val="en-US"/>
+                              </w:rPr>
+                              <w:t>(Info Gain)</w:t>
+                            </w:r>
+                          </w:p>
+                          <w:p>
+                            <w:pPr>
+                              <w:spacing w:after="120"/>
+                              <w:contextualSpacing/>
+                              <w:rPr>
+                                <w:sz w:val="20"/>
+                                <w:lang w:val="en-US"/>
+                              </w:rPr>
+                            </w:pPr>
+                            <w:r>
+                              <w:rPr>
+                                <w:sz w:val="20"/>
+                                <w:lang w:val="en-US"/>
+                              </w:rPr>
+                              <w:t>&lt;Use horizontal bar chart to show the</w:t>
+                            </w:r>
+                            <w:r>
+                              <w:rPr>
+                                <w:sz w:val="20"/>
+                                <w:lang w:val="en-US"/>
+                              </w:rPr>
+                              <w:t xml:space="preserve"> </w:t>
+                            </w:r>
+                            <w:r>
+                              <w:rPr>
+                                <w:sz w:val="20"/>
+                                <w:lang w:val="en-US"/>
+                              </w:rPr>
+                              <w:t>top 5/10 features found&gt;</w:t>
+                            </w:r>
+                          </w:p>
+                          <w:p>
+                            <w:pPr>
+                              <w:spacing w:after="120"/>
+                              <w:contextualSpacing/>
+                              <w:rPr>
+                                <w:color w:val="C00000"/>
+                                <w:sz w:val="20"/>
+                                <w:lang w:val="en-US"/>
+                              </w:rPr>
+                            </w:pPr>
+                            <w:r>
+                              <w:rPr>
+                                <w:color w:val="C00000"/>
+                                <w:sz w:val="20"/>
+                                <w:lang w:val="en-US"/>
+                              </w:rPr>
+                              <w:t>PCA Outliers</w:t>
+                            </w:r>
+                            <w:r>
+                              <w:rPr>
+                                <w:color w:val="C00000"/>
+                                <w:sz w:val="20"/>
+                                <w:lang w:val="en-US"/>
+                              </w:rPr>
+                              <w:t xml:space="preserve"> Skewness</w:t>
+                            </w:r>
+                          </w:p>
+                          <w:p>
+                            <w:pPr>
+                              <w:spacing w:after="120"/>
+                              <w:contextualSpacing/>
+                              <w:rPr>
+                                <w:sz w:val="20"/>
+                                <w:lang w:val="en-US"/>
+                              </w:rPr>
+                            </w:pPr>
+                          </w:p>
+                          <w:p>
+                            <w:pPr>
+                              <w:spacing w:after="120"/>
+                              <w:contextualSpacing/>
+                              <w:rPr>
+                                <w:sz w:val="20"/>
+                                <w:lang w:val="en-US"/>
+                              </w:rPr>
+                            </w:pPr>
+                          </w:p>
+                          <w:p>
+                            <w:pPr>
+                              <w:spacing w:after="120"/>
+                              <w:contextualSpacing/>
+                              <w:rPr>
+                                <w:sz w:val="20"/>
+                                <w:lang w:val="en-US"/>
+                              </w:rPr>
+                            </w:pPr>
+                          </w:p>
+                          <w:p>
+                            <w:pPr>
+                              <w:spacing w:after="120"/>
+                              <w:contextualSpacing/>
+                              <w:rPr>
+                                <w:sz w:val="20"/>
+                                <w:lang w:val="en-US"/>
+                              </w:rPr>
+                            </w:pPr>
+                          </w:p>
+                          <w:p>
+                            <w:pPr>
+                              <w:spacing w:after="120"/>
+                              <w:contextualSpacing/>
+                              <w:rPr>
+                                <w:sz w:val="20"/>
+                                <w:lang w:val="en-US"/>
+                              </w:rPr>
+                            </w:pPr>
+                          </w:p>
+                        </w:txbxContent>
+                      </wps:txbx>
+                      <wps:bodyPr rot="0" spcFirstLastPara="0" vertOverflow="overflow" horzOverflow="overflow" vert="horz" wrap="square" lIns="91440" tIns="45720" rIns="91440" bIns="45720" numCol="1" spcCol="0" rtlCol="0" fromWordArt="0" anchor="ctr" anchorCtr="0" forceAA="0" compatLnSpc="1">
+                        <a:prstTxWarp prst="textNoShape">
+                          <a:avLst/>
+                        </a:prstTxWarp>
+                        <a:noAutofit/>
+                      </wps:bodyPr>
+                    </wps:wsp>
+                  </a:graphicData>
+                </a:graphic>
+                <wp14:sizeRelH relativeFrom="margin">
+                  <wp14:pctWidth>0</wp14:pctWidth>
+                </wp14:sizeRelH>
+                <wp14:sizeRelV relativeFrom="margin">
+                  <wp14:pctHeight>0</wp14:pctHeight>
+                </wp14:sizeRelV>
+              </wp:anchor>
+            </w:drawing>
+          </mc:Choice>
+          <mc:Fallback>
+            <w:pict>
+              <v:rect w14:anchorId="1F073D0F" id="Rectangle 17" o:spid="_x0000_s1038" style="position:absolute;margin-left:203.05pt;margin-top:52.8pt;width:198.4pt;height:121pt;z-index:251674624;visibility:visible;mso-wrap-style:square;mso-width-percent:0;mso-height-percent:0;mso-wrap-distance-left:9pt;mso-wrap-distance-top:0;mso-wrap-distance-right:9pt;mso-wrap-distance-bottom:0;mso-position-horizontal:absolute;mso-position-horizontal-relative:margin;mso-position-vertical:absolute;mso-position-vertical-relative:text;mso-width-percent:0;mso-height-percent:0;mso-width-relative:margin;mso-height-relative:margin;v-text-anchor:middle" o:gfxdata="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" fillcolor="white [3201]" strokecolor="#aeaaaa [2414]" strokeweight="1pt">
+                <v:textbox>
+                  <w:txbxContent>
+                    <w:p>
+                      <w:pPr>
+                        <w:spacing w:after="80"/>
+                        <w:jc w:val="center"/>
+                        <w:rPr>
+                          <w:rFonts w:ascii="Cambria" w:hAnsi="Cambria" w:cstheme="minorHAnsi"/>
+                          <w:lang w:val="en-US"/>
+                        </w:rPr>
+                      </w:pPr>
+                      <w:r>
+                        <w:rPr>
+                          <w:rFonts w:ascii="Cambria" w:hAnsi="Cambria" w:cstheme="minorHAnsi"/>
+                          <w:lang w:val="en-US"/>
+                        </w:rPr>
+                        <w:t>10</w:t>
+                      </w:r>
+                      <w:r>
+                        <w:rPr>
+                          <w:rFonts w:ascii="Cambria" w:hAnsi="Cambria" w:cstheme="minorHAnsi"/>
+                          <w:lang w:val="en-US"/>
+                        </w:rPr>
+                        <w:t>. Results of FE technique 2</w:t>
+                      </w:r>
+                    </w:p>
+                    <w:p>
+                      <w:pPr>
+                        <w:spacing w:after="120"/>
+                        <w:contextualSpacing/>
+                        <w:rPr>
+                          <w:sz w:val="20"/>
+                          <w:lang w:val="en-US"/>
+                        </w:rPr>
+                      </w:pPr>
+                      <w:r>
+                        <w:rPr>
+                          <w:sz w:val="20"/>
+                          <w:lang w:val="en-US"/>
+                        </w:rPr>
+                        <w:t xml:space="preserve">Mention only those that are applicable in your approach. </w:t>
+                      </w:r>
+                    </w:p>
+                    <w:p>
+                      <w:pPr>
+                        <w:spacing w:after="120"/>
+                        <w:contextualSpacing/>
+                        <w:rPr>
+                          <w:sz w:val="20"/>
+                          <w:lang w:val="en-US"/>
+                        </w:rPr>
+                      </w:pPr>
+                      <w:r>
+                        <w:rPr>
+                          <w:sz w:val="20"/>
+                          <w:lang w:val="en-US"/>
+                        </w:rPr>
+                        <w:t>&lt;New features created?&gt;</w:t>
+                      </w:r>
+                    </w:p>
+                    <w:p>
+                      <w:pPr>
+                        <w:spacing w:after="120"/>
+                        <w:contextualSpacing/>
+                        <w:rPr>
+                          <w:sz w:val="20"/>
+                          <w:lang w:val="en-US"/>
+                        </w:rPr>
+                      </w:pPr>
+                      <w:r>
+                        <w:rPr>
+                          <w:sz w:val="20"/>
+                          <w:lang w:val="en-US"/>
+                        </w:rPr>
+                        <w:t>&lt;Feature ranking technique?&gt;</w:t>
+                      </w:r>
+                      <w:r>
+                        <w:rPr>
+                          <w:sz w:val="20"/>
+                          <w:lang w:val="en-US"/>
+                        </w:rPr>
+                        <w:t xml:space="preserve"> </w:t>
+                      </w:r>
+                      <w:r>
+                        <w:rPr>
+                          <w:color w:val="FF0000"/>
+                          <w:sz w:val="20"/>
+                          <w:lang w:val="en-US"/>
+                        </w:rPr>
+                        <w:t>(Info Gain)</w:t>
+                      </w:r>
+                    </w:p>
+                    <w:p>
+                      <w:pPr>
+                        <w:spacing w:after="120"/>
+                        <w:contextualSpacing/>
+                        <w:rPr>
+                          <w:sz w:val="20"/>
+                          <w:lang w:val="en-US"/>
+                        </w:rPr>
+                      </w:pPr>
+                      <w:r>
+                        <w:rPr>
+                          <w:sz w:val="20"/>
+                          <w:lang w:val="en-US"/>
+                        </w:rPr>
+                        <w:t>&lt;Use horizontal bar chart to show the</w:t>
+                      </w:r>
+                      <w:r>
+                        <w:rPr>
+                          <w:sz w:val="20"/>
+                          <w:lang w:val="en-US"/>
+                        </w:rPr>
+                        <w:t xml:space="preserve"> </w:t>
+                      </w:r>
+                      <w:r>
+                        <w:rPr>
+                          <w:sz w:val="20"/>
+                          <w:lang w:val="en-US"/>
+                        </w:rPr>
+                        <w:t>top 5/10 features found&gt;</w:t>
+                      </w:r>
+                    </w:p>
+                    <w:p>
+                      <w:pPr>
+                        <w:spacing w:after="120"/>
+                        <w:contextualSpacing/>
+                        <w:rPr>
+                          <w:color w:val="C00000"/>
+                          <w:sz w:val="20"/>
+                          <w:lang w:val="en-US"/>
+                        </w:rPr>
+                      </w:pPr>
+                      <w:r>
+                        <w:rPr>
+                          <w:color w:val="C00000"/>
+                          <w:sz w:val="20"/>
+                          <w:lang w:val="en-US"/>
+                        </w:rPr>
+                        <w:t>PCA Outliers</w:t>
+                      </w:r>
+                      <w:r>
+                        <w:rPr>
+                          <w:color w:val="C00000"/>
+                          <w:sz w:val="20"/>
+                          <w:lang w:val="en-US"/>
+                        </w:rPr>
+                        <w:t xml:space="preserve"> Skewness</w:t>
+                      </w:r>
+                    </w:p>
+                    <w:p>
+                      <w:pPr>
+                        <w:spacing w:after="120"/>
+                        <w:contextualSpacing/>
+                        <w:rPr>
+                          <w:sz w:val="20"/>
+                          <w:lang w:val="en-US"/>
+                        </w:rPr>
+                      </w:pPr>
+                    </w:p>
+                    <w:p>
+                      <w:pPr>
+                        <w:spacing w:after="120"/>
+                        <w:contextualSpacing/>
+                        <w:rPr>
+                          <w:sz w:val="20"/>
+                          <w:lang w:val="en-US"/>
+                        </w:rPr>
+                      </w:pPr>
+                    </w:p>
+                    <w:p>
+                      <w:pPr>
+                        <w:spacing w:after="120"/>
+                        <w:contextualSpacing/>
+                        <w:rPr>
+                          <w:sz w:val="20"/>
+                          <w:lang w:val="en-US"/>
+                        </w:rPr>
+                      </w:pPr>
+                    </w:p>
+                    <w:p>
+                      <w:pPr>
+                        <w:spacing w:after="120"/>
+                        <w:contextualSpacing/>
+                        <w:rPr>
+                          <w:sz w:val="20"/>
+                          <w:lang w:val="en-US"/>
+                        </w:rPr>
+                      </w:pPr>
+                    </w:p>
+                    <w:p>
+                      <w:pPr>
+                        <w:spacing w:after="120"/>
+                        <w:contextualSpacing/>
+                        <w:rPr>
+                          <w:sz w:val="20"/>
+                          <w:lang w:val="en-US"/>
+                        </w:rPr>
+                      </w:pPr>
+                    </w:p>
+                  </w:txbxContent>
+                </v:textbox>
+                <w10:wrap anchorx="margin"/>
+              </v:rect>
+            </w:pict>
+          </mc:Fallback>
+        </mc:AlternateContent>
+      </w:r>
+      <w:r>
+        <w:rPr>
+          <w:noProof/>
+          <w:lang w:eastAsia="en-IN"/>
+        </w:rPr>
+        <mc:AlternateContent>
+          <mc:Choice Requires="wps">
+            <w:drawing>
+              <wp:anchor distT="0" distB="0" distL="114300" distR="114300" simplePos="0" relativeHeight="251673600" behindDoc="0" locked="0" layoutInCell="1" allowOverlap="1" wp14:anchorId="20B58FAD" wp14:editId="4B808137">
+                <wp:simplePos x="0" y="0"/>
+                <wp:positionH relativeFrom="margin">
+                  <wp:posOffset>-75565</wp:posOffset>
+                </wp:positionH>
+                <wp:positionV relativeFrom="paragraph">
+                  <wp:posOffset>670560</wp:posOffset>
+                </wp:positionV>
+                <wp:extent cx="2519680" cy="1536700"/>
+                <wp:effectExtent l="0" t="0" r="13970" b="25400"/>
+                <wp:wrapNone/>
+                <wp:docPr id="16" name="Rectangle 16"/>
+                <wp:cNvGraphicFramePr/>
+                <a:graphic xmlns:a="http://schemas.openxmlformats.org/drawingml/2006/main">
+                  <a:graphicData uri="http://schemas.microsoft.com/office/word/2010/wordprocessingShape">
+                    <wps:wsp>
+                      <wps:cNvSpPr/>
+                      <wps:spPr>
+                        <a:xfrm>
+                          <a:off x="0" y="0"/>
+                          <a:ext cx="2519680" cy="1536700"/>
+                        </a:xfrm>
+                        <a:prstGeom prst="rect">
+                          <a:avLst/>
+                        </a:prstGeom>
+                        <a:ln>
+                          <a:solidFill>
+                            <a:schemeClr val="bg2">
+                              <a:lumMod val="75000"/>
+                            </a:schemeClr>
+                          </a:solidFill>
+                        </a:ln>
+                      </wps:spPr>
+                      <wps:style>
+                        <a:lnRef idx="2">
+                          <a:schemeClr val="accent6"/>
+                        </a:lnRef>
+                        <a:fillRef idx="1">
+                          <a:schemeClr val="lt1"/>
+                        </a:fillRef>
+                        <a:effectRef idx="0">
+                          <a:schemeClr val="accent6"/>
+                        </a:effectRef>
+                        <a:fontRef idx="minor">
+                          <a:schemeClr val="dk1"/>
+                        </a:fontRef>
+                      </wps:style>
+                      <wps:txbx>
+                        <w:txbxContent>
+                          <w:p>
+                            <w:pPr>
+                              <w:spacing w:after="80"/>
+                              <w:jc w:val="center"/>
+                              <w:rPr>
+                                <w:rFonts w:ascii="Cambria" w:hAnsi="Cambria" w:cstheme="minorHAnsi"/>
+                                <w:lang w:val="en-US"/>
+                              </w:rPr>
+                            </w:pPr>
+                            <w:r>
+                              <w:rPr>
+                                <w:rFonts w:ascii="Cambria" w:hAnsi="Cambria" w:cstheme="minorHAnsi"/>
+                                <w:lang w:val="en-US"/>
+                              </w:rPr>
+                              <w:t>9</w:t>
+                            </w:r>
+                            <w:r>
+                              <w:rPr>
+                                <w:rFonts w:ascii="Cambria" w:hAnsi="Cambria" w:cstheme="minorHAnsi"/>
+                                <w:lang w:val="en-US"/>
+                              </w:rPr>
+                              <w:t xml:space="preserve">. Results of FE technique 1 </w:t>
+                            </w:r>
+                          </w:p>
+                          <w:p>
+                            <w:pPr>
+                              <w:spacing w:after="120"/>
+                              <w:contextualSpacing/>
+                              <w:rPr>
+                                <w:sz w:val="20"/>
+                                <w:lang w:val="en-US"/>
+                              </w:rPr>
+                            </w:pPr>
+                            <w:r>
+                              <w:rPr>
+                                <w:sz w:val="20"/>
+                                <w:lang w:val="en-US"/>
+                              </w:rPr>
+                              <w:t xml:space="preserve">Mention only those that are applicable in your approach. </w:t>
+                            </w:r>
+                          </w:p>
+                          <w:p>
+                            <w:pPr>
+                              <w:spacing w:after="120"/>
+                              <w:contextualSpacing/>
+                              <w:rPr>
+                                <w:sz w:val="20"/>
+                                <w:lang w:val="en-US"/>
+                              </w:rPr>
+                            </w:pPr>
+                            <w:r>
+                              <w:rPr>
+                                <w:sz w:val="20"/>
+                                <w:lang w:val="en-US"/>
+                              </w:rPr>
+                              <w:t>&lt;New features created?&gt;</w:t>
+                            </w:r>
+                          </w:p>
+                          <w:p>
+                            <w:pPr>
+                              <w:spacing w:after="120"/>
+                              <w:contextualSpacing/>
+                              <w:rPr>
+                                <w:sz w:val="20"/>
+                                <w:lang w:val="en-US"/>
+                              </w:rPr>
+                            </w:pPr>
+                            <w:r>
+                              <w:rPr>
+                                <w:sz w:val="20"/>
+                                <w:lang w:val="en-US"/>
+                              </w:rPr>
+                              <w:t>&lt;Feature ranking technique?&gt;</w:t>
+                            </w:r>
+                            <w:r>
+                              <w:rPr>
+                                <w:sz w:val="20"/>
+                                <w:lang w:val="en-US"/>
+                              </w:rPr>
+                              <w:t xml:space="preserve"> </w:t>
+                            </w:r>
+                            <w:r>
+                              <w:rPr>
+                                <w:color w:val="FF0000"/>
+                                <w:sz w:val="20"/>
+                                <w:lang w:val="en-US"/>
+                              </w:rPr>
+                              <w:t>(Info Gain)</w:t>
+                            </w:r>
+                          </w:p>
+                          <w:p>
+                            <w:pPr>
+                              <w:spacing w:after="120"/>
+                              <w:contextualSpacing/>
+                              <w:rPr>
+                                <w:sz w:val="20"/>
+                                <w:lang w:val="en-US"/>
+                              </w:rPr>
+                            </w:pPr>
+                            <w:r>
+                              <w:rPr>
+                                <w:sz w:val="20"/>
+                                <w:lang w:val="en-US"/>
+                              </w:rPr>
+                              <w:t>&lt;</w:t>
+                            </w:r>
+                            <w:r>
+                              <w:rPr>
+                                <w:sz w:val="20"/>
+                                <w:lang w:val="en-US"/>
+                              </w:rPr>
+                              <w:t>Use horizontal bar chart to show the</w:t>
+                            </w:r>
+                            <w:r>
+                              <w:rPr>
+                                <w:sz w:val="20"/>
+                                <w:lang w:val="en-US"/>
+                              </w:rPr>
+                              <w:t xml:space="preserve"> </w:t>
+                            </w:r>
+                            <w:r>
+                              <w:rPr>
+                                <w:sz w:val="20"/>
+                                <w:lang w:val="en-US"/>
+                              </w:rPr>
+                              <w:t>top 5/10 features found</w:t>
+                            </w:r>
+                            <w:r>
+                              <w:rPr>
+                                <w:sz w:val="20"/>
+                                <w:lang w:val="en-US"/>
+                              </w:rPr>
+                              <w:t xml:space="preserve">&gt; </w:t>
+                            </w:r>
+                          </w:p>
+                          <w:p>
+                            <w:pPr>
+                              <w:spacing w:after="120"/>
+                              <w:contextualSpacing/>
+                              <w:rPr>
+                                <w:color w:val="C00000"/>
+                                <w:sz w:val="20"/>
+                                <w:lang w:val="en-US"/>
+                              </w:rPr>
+                            </w:pPr>
+                            <w:r>
+                              <w:rPr>
+                                <w:color w:val="C00000"/>
+                                <w:sz w:val="20"/>
+                                <w:lang w:val="en-US"/>
+                              </w:rPr>
+                              <w:t xml:space="preserve">Minmax scaling – </w:t>
+                            </w:r>
+                            <w:r>
+                              <w:rPr>
+                                <w:color w:val="C00000"/>
+                                <w:sz w:val="20"/>
+                                <w:lang w:val="en-US"/>
+                              </w:rPr>
+                              <w:t>Normalization</w:t>
+                            </w:r>
+                            <w:r>
+                              <w:rPr>
+                                <w:color w:val="C00000"/>
+                                <w:sz w:val="20"/>
+                                <w:lang w:val="en-US"/>
+                              </w:rPr>
+                              <w:t xml:space="preserve"> – PCA </w:t>
+                            </w:r>
+                          </w:p>
+                          <w:p>
+                            <w:pPr>
+                              <w:spacing w:after="120"/>
+                              <w:contextualSpacing/>
+                              <w:rPr>
+                                <w:sz w:val="20"/>
+                                <w:lang w:val="en-US"/>
+                              </w:rPr>
+                            </w:pPr>
+                          </w:p>
+                          <w:p>
+                            <w:pPr>
+                              <w:spacing w:after="120"/>
+                              <w:contextualSpacing/>
+                              <w:rPr>
+                                <w:sz w:val="20"/>
+                                <w:lang w:val="en-US"/>
+                              </w:rPr>
+                            </w:pPr>
+                          </w:p>
+                          <w:p>
+                            <w:pPr>
+                              <w:spacing w:after="120"/>
+                              <w:contextualSpacing/>
+                              <w:rPr>
+                                <w:sz w:val="20"/>
+                                <w:lang w:val="en-US"/>
+                              </w:rPr>
+                            </w:pPr>
+                          </w:p>
+                          <w:p>
+                            <w:pPr>
+                              <w:spacing w:after="120"/>
+                              <w:contextualSpacing/>
+                              <w:rPr>
+                                <w:sz w:val="20"/>
+                                <w:lang w:val="en-US"/>
+                              </w:rPr>
+                            </w:pPr>
+                          </w:p>
+                          <w:p>
+                            <w:pPr>
+                              <w:spacing w:after="120"/>
+                              <w:contextualSpacing/>
+                              <w:rPr>
+                                <w:sz w:val="20"/>
+                                <w:lang w:val="en-US"/>
+                              </w:rPr>
+                            </w:pPr>
+                          </w:p>
+                        </w:txbxContent>
+                      </wps:txbx>
+                      <wps:bodyPr rot="0" spcFirstLastPara="0" vertOverflow="overflow" horzOverflow="overflow" vert="horz" wrap="square" lIns="91440" tIns="45720" rIns="91440" bIns="45720" numCol="1" spcCol="0" rtlCol="0" fromWordArt="0" anchor="ctr" anchorCtr="0" forceAA="0" compatLnSpc="1">
+                        <a:prstTxWarp prst="textNoShape">
+                          <a:avLst/>
+                        </a:prstTxWarp>
+                        <a:noAutofit/>
+                      </wps:bodyPr>
+                    </wps:wsp>
+                  </a:graphicData>
+                </a:graphic>
+                <wp14:sizeRelH relativeFrom="margin">
+                  <wp14:pctWidth>0</wp14:pctWidth>
+                </wp14:sizeRelH>
+                <wp14:sizeRelV relativeFrom="margin">
+                  <wp14:pctHeight>0</wp14:pctHeight>
+                </wp14:sizeRelV>
+              </wp:anchor>
+            </w:drawing>
+          </mc:Choice>
+          <mc:Fallback>
+            <w:pict>
+              <v:rect w14:anchorId="20B58FAD" id="Rectangle 16" o:spid="_x0000_s1039" style="position:absolute;margin-left:-5.95pt;margin-top:52.8pt;width:198.4pt;height:121pt;z-index:251673600;visibility:visible;mso-wrap-style:square;mso-width-percent:0;mso-height-percent:0;mso-wrap-distance-left:9pt;mso-wrap-distance-top:0;mso-wrap-distance-right:9pt;mso-wrap-distance-bottom:0;mso-position-horizontal:absolute;mso-position-horizontal-relative:margin;mso-position-vertical:absolute;mso-position-vertical-relative:text;mso-width-percent:0;mso-height-percent:0;mso-width-relative:margin;mso-height-relative:margin;v-text-anchor:middle" o:gfxdata="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" fillcolor="white [3201]" strokecolor="#aeaaaa [2414]" strokeweight="1pt">
+                <v:textbox>
+                  <w:txbxContent>
+                    <w:p>
+                      <w:pPr>
+                        <w:spacing w:after="80"/>
+                        <w:jc w:val="center"/>
+                        <w:rPr>
+                          <w:rFonts w:ascii="Cambria" w:hAnsi="Cambria" w:cstheme="minorHAnsi"/>
+                          <w:lang w:val="en-US"/>
+                        </w:rPr>
+                      </w:pPr>
+                      <w:r>
+                        <w:rPr>
+                          <w:rFonts w:ascii="Cambria" w:hAnsi="Cambria" w:cstheme="minorHAnsi"/>
+                          <w:lang w:val="en-US"/>
+                        </w:rPr>
+                        <w:t>9</w:t>
+                      </w:r>
+                      <w:r>
+                        <w:rPr>
+                          <w:rFonts w:ascii="Cambria" w:hAnsi="Cambria" w:cstheme="minorHAnsi"/>
+                          <w:lang w:val="en-US"/>
+                        </w:rPr>
+                        <w:t xml:space="preserve">. Results of FE technique 1 </w:t>
+                      </w:r>
+                    </w:p>
+                    <w:p>
+                      <w:pPr>
+                        <w:spacing w:after="120"/>
+                        <w:contextualSpacing/>
+                        <w:rPr>
+                          <w:sz w:val="20"/>
+                          <w:lang w:val="en-US"/>
+                        </w:rPr>
+                      </w:pPr>
+                      <w:r>
+                        <w:rPr>
+                          <w:sz w:val="20"/>
+                          <w:lang w:val="en-US"/>
+                        </w:rPr>
+                        <w:t xml:space="preserve">Mention only those that are applicable in your approach. </w:t>
+                      </w:r>
+                    </w:p>
+                    <w:p>
+                      <w:pPr>
+                        <w:spacing w:after="120"/>
+                        <w:contextualSpacing/>
+                        <w:rPr>
+                          <w:sz w:val="20"/>
+                          <w:lang w:val="en-US"/>
+                        </w:rPr>
+                      </w:pPr>
+                      <w:r>
+                        <w:rPr>
+                          <w:sz w:val="20"/>
+                          <w:lang w:val="en-US"/>
+                        </w:rPr>
+                        <w:t>&lt;New features created?&gt;</w:t>
+                      </w:r>
+                    </w:p>
+                    <w:p>
+                      <w:pPr>
+                        <w:spacing w:after="120"/>
+                        <w:contextualSpacing/>
+                        <w:rPr>
+                          <w:sz w:val="20"/>
+                          <w:lang w:val="en-US"/>
+                        </w:rPr>
+                      </w:pPr>
+                      <w:r>
+                        <w:rPr>
+                          <w:sz w:val="20"/>
+                          <w:lang w:val="en-US"/>
+                        </w:rPr>
+                        <w:t>&lt;Feature ranking technique?&gt;</w:t>
+                      </w:r>
+                      <w:r>
+                        <w:rPr>
+                          <w:sz w:val="20"/>
+                          <w:lang w:val="en-US"/>
+                        </w:rPr>
+                        <w:t xml:space="preserve"> </w:t>
+                      </w:r>
+                      <w:r>
+                        <w:rPr>
+                          <w:color w:val="FF0000"/>
+                          <w:sz w:val="20"/>
+                          <w:lang w:val="en-US"/>
+                        </w:rPr>
+                        <w:t>(Info Gain)</w:t>
+                      </w:r>
+                    </w:p>
+                    <w:p>
+                      <w:pPr>
+                        <w:spacing w:after="120"/>
+                        <w:contextualSpacing/>
+                        <w:rPr>
+                          <w:sz w:val="20"/>
+                          <w:lang w:val="en-US"/>
+                        </w:rPr>
+                      </w:pPr>
+                      <w:r>
+                        <w:rPr>
+                          <w:sz w:val="20"/>
+                          <w:lang w:val="en-US"/>
+                        </w:rPr>
+                        <w:t>&lt;</w:t>
+                      </w:r>
+                      <w:r>
+                        <w:rPr>
+                          <w:sz w:val="20"/>
+                          <w:lang w:val="en-US"/>
+                        </w:rPr>
+                        <w:t>Use horizontal bar chart to show the</w:t>
+                      </w:r>
+                      <w:r>
+                        <w:rPr>
+                          <w:sz w:val="20"/>
+                          <w:lang w:val="en-US"/>
+                        </w:rPr>
+                        <w:t xml:space="preserve"> </w:t>
+                      </w:r>
+                      <w:r>
+                        <w:rPr>
+                          <w:sz w:val="20"/>
+                          <w:lang w:val="en-US"/>
+                        </w:rPr>
+                        <w:t>top 5/10 features found</w:t>
+                      </w:r>
+                      <w:r>
+                        <w:rPr>
+                          <w:sz w:val="20"/>
+                          <w:lang w:val="en-US"/>
+                        </w:rPr>
+                        <w:t xml:space="preserve">&gt; </w:t>
+                      </w:r>
+                    </w:p>
+                    <w:p>
+                      <w:pPr>
+                        <w:spacing w:after="120"/>
+                        <w:contextualSpacing/>
+                        <w:rPr>
+                          <w:color w:val="C00000"/>
+                          <w:sz w:val="20"/>
+                          <w:lang w:val="en-US"/>
+                        </w:rPr>
+                      </w:pPr>
+                      <w:r>
+                        <w:rPr>
+                          <w:color w:val="C00000"/>
+                          <w:sz w:val="20"/>
+                          <w:lang w:val="en-US"/>
+                        </w:rPr>
+                        <w:t xml:space="preserve">Minmax scaling – </w:t>
+                      </w:r>
+                      <w:r>
+                        <w:rPr>
+                          <w:color w:val="C00000"/>
+                          <w:sz w:val="20"/>
+                          <w:lang w:val="en-US"/>
+                        </w:rPr>
+                        <w:t>Normalization</w:t>
+                      </w:r>
+                      <w:r>
+                        <w:rPr>
+                          <w:color w:val="C00000"/>
+                          <w:sz w:val="20"/>
+                          <w:lang w:val="en-US"/>
+                        </w:rPr>
+                        <w:t xml:space="preserve"> – PCA </w:t>
+                      </w:r>
+                    </w:p>
+                    <w:p>
+                      <w:pPr>
+                        <w:spacing w:after="120"/>
+                        <w:contextualSpacing/>
+                        <w:rPr>
+                          <w:sz w:val="20"/>
+                          <w:lang w:val="en-US"/>
+                        </w:rPr>
+                      </w:pPr>
+                    </w:p>
+                    <w:p>
+                      <w:pPr>
+                        <w:spacing w:after="120"/>
+                        <w:contextualSpacing/>
+                        <w:rPr>
+                          <w:sz w:val="20"/>
+                          <w:lang w:val="en-US"/>
+                        </w:rPr>
+                      </w:pPr>
+                    </w:p>
+                    <w:p>
+                      <w:pPr>
+                        <w:spacing w:after="120"/>
+                        <w:contextualSpacing/>
+                        <w:rPr>
+                          <w:sz w:val="20"/>
+                          <w:lang w:val="en-US"/>
+                        </w:rPr>
+                      </w:pPr>
+                    </w:p>
+                    <w:p>
+                      <w:pPr>
+                        <w:spacing w:after="120"/>
+                        <w:contextualSpacing/>
+                        <w:rPr>
+                          <w:sz w:val="20"/>
+                          <w:lang w:val="en-US"/>
+                        </w:rPr>
+                      </w:pPr>
+                    </w:p>
+                    <w:p>
+                      <w:pPr>
+                        <w:spacing w:after="120"/>
+                        <w:contextualSpacing/>
+                        <w:rPr>
+                          <w:sz w:val="20"/>
+                          <w:lang w:val="en-US"/>
+                        </w:rPr>
+                      </w:pPr>
+                    </w:p>
+                  </w:txbxContent>
+                </v:textbox>
+                <w10:wrap anchorx="margin"/>
+              </v:rect>
+            </w:pict>
+          </mc:Fallback>
+        </mc:AlternateContent>
+      </w:r>
       <w:r>
         <w:rPr>
           <w:noProof/>
@@ -6185,6 +7460,21 @@
                               </w:rPr>
                               <w:t>&lt;FE2+ ML2 = result 4&gt;</w:t>
                             </w:r>
+                            <w:r>
+                              <w:rPr>
+                                <w:sz w:val="20"/>
+                                <w:lang w:val="en-US"/>
+                              </w:rPr>
+                              <w:t xml:space="preserve"> </w:t>
+                            </w:r>
+                            <w:r>
+                              <w:rPr>
+                                <w:color w:val="C00000"/>
+                                <w:sz w:val="20"/>
+                                <w:lang w:val="en-US"/>
+                              </w:rPr>
+                              <w:t>ROC Curve</w:t>
+                            </w:r>
                           </w:p>
                           <w:p>
                             <w:pPr>
@@ -6278,7 +7568,7 @@
           </mc:Choice>
           <mc:Fallback>
             <w:pict>
-              <v:rect w14:anchorId="61B2CE8B" id="Rectangle 21" o:spid="_x0000_s1038" style="position:absolute;margin-left:202.85pt;margin-top:176.85pt;width:198.4pt;height:113.35pt;z-index:251679744;visibility:visible;mso-wrap-style:square;mso-width-percent:0;mso-height-percent:0;mso-wrap-distance-left:9pt;mso-wrap-distance-top:0;mso-wrap-distance-right:9pt;mso-wrap-distance-bottom:0;mso-position-horizontal:absolute;mso-position-horizontal-relative:margin;mso-position-vertical:absolute;mso-position-vertical-relative:text;mso-width-percent:0;mso-height-percent:0;mso-width-relative:margin;mso-height-relative:margin;v-text-anchor:middle" o:gfxdata="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" fillcolor="white [3201]" strokecolor="#aeaaaa [2414]" strokeweight="1pt">
+              <v:rect w14:anchorId="0EA3026E" id="Rectangle 21" o:spid="_x0000_s1040" style="position:absolute;margin-left:202.85pt;margin-top:176.85pt;width:198.4pt;height:113.35pt;z-index:251679744;visibility:visible;mso-wrap-style:square;mso-width-percent:0;mso-height-percent:0;mso-wrap-distance-left:9pt;mso-wrap-distance-top:0;mso-wrap-distance-right:9pt;mso-wrap-distance-bottom:0;mso-position-horizontal:absolute;mso-position-horizontal-relative:margin;mso-position-vertical:absolute;mso-position-vertical-relative:text;mso-width-percent:0;mso-height-percent:0;mso-width-relative:margin;mso-height-relative:margin;v-text-anchor:middle" o:gfxdata="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" fillcolor="white [3201]" strokecolor="#aeaaaa [2414]" strokeweight="1pt">
                 <v:textbox>
                   <w:txbxContent>
                     <w:p>
@@ -6417,6 +7707,21 @@
                           <w:lang w:val="en-US"/>
                         </w:rPr>
                         <w:t>&lt;FE2+ ML2 = result 4&gt;</w:t>
+                      </w:r>
+                      <w:r>
+                        <w:rPr>
+                          <w:sz w:val="20"/>
+                          <w:lang w:val="en-US"/>
+                        </w:rPr>
+                        <w:t xml:space="preserve"> </w:t>
+                      </w:r>
+                      <w:r>
+                        <w:rPr>
+                          <w:color w:val="C00000"/>
+                          <w:sz w:val="20"/>
+                          <w:lang w:val="en-US"/>
+                        </w:rPr>
+                        <w:t>ROC Curve</w:t>
                       </w:r>
                     </w:p>
                     <w:p>
@@ -6505,7 +7810,7 @@
         <mc:AlternateContent>
           <mc:Choice Requires="wps">
             <w:drawing>
-              <wp:anchor distT="0" distB="0" distL="114300" distR="114300" simplePos="0" relativeHeight="251682816" behindDoc="0" locked="0" layoutInCell="1" allowOverlap="1" wp14:anchorId="1F50520B" wp14:editId="6768208C">
+              <wp:anchor distT="0" distB="0" distL="114300" distR="114300" simplePos="0" relativeHeight="251682816" behindDoc="0" locked="0" layoutInCell="1" allowOverlap="1" wp14:anchorId="1F50520B" wp14:editId="7F558CF2">
                 <wp:simplePos x="0" y="0"/>
                 <wp:positionH relativeFrom="margin">
                   <wp:posOffset>5226050</wp:posOffset>
@@ -6761,7 +8066,7 @@
           </mc:Choice>
           <mc:Fallback>
             <w:pict>
-              <v:rect w14:anchorId="0CE717D7" id="Rectangle 23" o:spid="_x0000_s1039" style="position:absolute;margin-left:411.5pt;margin-top:176.85pt;width:198.4pt;height:113.35pt;z-index:251682816;visibility:visible;mso-wrap-style:square;mso-width-percent:0;mso-height-percent:0;mso-wrap-distance-left:9pt;mso-wrap-distance-top:0;mso-wrap-distance-right:9pt;mso-wrap-distance-bottom:0;mso-position-horizontal:absolute;mso-position-horizontal-relative:margin;mso-position-vertical:absolute;mso-position-vertical-relative:text;mso-width-percent:0;mso-height-percent:0;mso-width-relative:margin;mso-height-relative:margin;v-text-anchor:middle" o:gfxdata="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" fillcolor="white [3201]" strokecolor="#aeaaaa [2414]" strokeweight="1pt">
+              <v:rect w14:anchorId="1F50520B" id="Rectangle 23" o:spid="_x0000_s1041" style="position:absolute;margin-left:411.5pt;margin-top:176.85pt;width:198.4pt;height:113.35pt;z-index:251682816;visibility:visible;mso-wrap-style:square;mso-width-percent:0;mso-height-percent:0;mso-wrap-distance-left:9pt;mso-wrap-distance-top:0;mso-wrap-distance-right:9pt;mso-wrap-distance-bottom:0;mso-position-horizontal:absolute;mso-position-horizontal-relative:margin;mso-position-vertical:absolute;mso-position-vertical-relative:text;mso-width-percent:0;mso-height-percent:0;mso-width-relative:margin;mso-height-relative:margin;v-text-anchor:middle" o:gfxdata="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" fillcolor="white [3201]" strokecolor="#aeaaaa [2414]" strokeweight="1pt">
                 <v:textbox>
                   <w:txbxContent>
                     <w:p>
@@ -6774,7 +8079,6 @@
                           <w:lang w:val="en-US"/>
                         </w:rPr>
                       </w:pPr>
-                      <w:bookmarkStart w:id="1" w:name="_GoBack"/>
                       <w:r>
                         <w:rPr>
                           <w:rFonts w:ascii="Cambria" w:hAnsi="Cambria" w:cstheme="minorHAnsi"/>
@@ -6888,939 +8192,6 @@
                           <w:lang w:val="en-US"/>
                         </w:rPr>
                         <w:t xml:space="preserve"> </w:t>
-                      </w:r>
-                    </w:p>
-                    <w:p>
-                      <w:pPr>
-                        <w:spacing w:after="120"/>
-                        <w:contextualSpacing/>
-                        <w:rPr>
-                          <w:sz w:val="20"/>
-                          <w:lang w:val="en-US"/>
-                        </w:rPr>
-                      </w:pPr>
-                    </w:p>
-                    <w:p>
-                      <w:pPr>
-                        <w:spacing w:after="120"/>
-                        <w:contextualSpacing/>
-                        <w:rPr>
-                          <w:sz w:val="20"/>
-                          <w:lang w:val="en-US"/>
-                        </w:rPr>
-                      </w:pPr>
-                    </w:p>
-                    <w:p>
-                      <w:pPr>
-                        <w:spacing w:after="120"/>
-                        <w:contextualSpacing/>
-                        <w:rPr>
-                          <w:sz w:val="20"/>
-                          <w:lang w:val="en-US"/>
-                        </w:rPr>
-                      </w:pPr>
-                    </w:p>
-                    <w:p>
-                      <w:pPr>
-                        <w:spacing w:after="120"/>
-                        <w:contextualSpacing/>
-                        <w:rPr>
-                          <w:sz w:val="20"/>
-                          <w:lang w:val="en-US"/>
-                        </w:rPr>
-                      </w:pPr>
-                    </w:p>
-                    <w:p>
-                      <w:pPr>
-                        <w:spacing w:after="120"/>
-                        <w:contextualSpacing/>
-                        <w:rPr>
-                          <w:sz w:val="20"/>
-                          <w:lang w:val="en-US"/>
-                        </w:rPr>
-                      </w:pPr>
-                    </w:p>
-                    <w:bookmarkEnd w:id="1"/>
-                    <w:p>
-                      <w:pPr>
-                        <w:spacing w:after="120"/>
-                        <w:contextualSpacing/>
-                        <w:rPr>
-                          <w:sz w:val="20"/>
-                          <w:lang w:val="en-US"/>
-                        </w:rPr>
-                      </w:pPr>
-                    </w:p>
-                  </w:txbxContent>
-                </v:textbox>
-                <w10:wrap anchorx="margin"/>
-              </v:rect>
-            </w:pict>
-          </mc:Fallback>
-        </mc:AlternateContent>
-      </w:r>
-      <w:r>
-        <w:rPr>
-          <w:noProof/>
-          <w:lang w:eastAsia="en-IN"/>
-        </w:rPr>
-        <mc:AlternateContent>
-          <mc:Choice Requires="wps">
-            <w:drawing>
-              <wp:anchor distT="0" distB="0" distL="114300" distR="114300" simplePos="0" relativeHeight="251673600" behindDoc="0" locked="0" layoutInCell="1" allowOverlap="1" wp14:anchorId="20B58FAD" wp14:editId="70559A24">
-                <wp:simplePos x="0" y="0"/>
-                <wp:positionH relativeFrom="margin">
-                  <wp:posOffset>-73660</wp:posOffset>
-                </wp:positionH>
-                <wp:positionV relativeFrom="paragraph">
-                  <wp:posOffset>668655</wp:posOffset>
-                </wp:positionV>
-                <wp:extent cx="2519680" cy="1439545"/>
-                <wp:effectExtent l="0" t="0" r="13970" b="27305"/>
-                <wp:wrapNone/>
-                <wp:docPr id="16" name="Rectangle 16"/>
-                <wp:cNvGraphicFramePr/>
-                <a:graphic xmlns:a="http://schemas.openxmlformats.org/drawingml/2006/main">
-                  <a:graphicData uri="http://schemas.microsoft.com/office/word/2010/wordprocessingShape">
-                    <wps:wsp>
-                      <wps:cNvSpPr/>
-                      <wps:spPr>
-                        <a:xfrm>
-                          <a:off x="0" y="0"/>
-                          <a:ext cx="2519680" cy="1439545"/>
-                        </a:xfrm>
-                        <a:prstGeom prst="rect">
-                          <a:avLst/>
-                        </a:prstGeom>
-                        <a:ln>
-                          <a:solidFill>
-                            <a:schemeClr val="bg2">
-                              <a:lumMod val="75000"/>
-                            </a:schemeClr>
-                          </a:solidFill>
-                        </a:ln>
-                      </wps:spPr>
-                      <wps:style>
-                        <a:lnRef idx="2">
-                          <a:schemeClr val="accent6"/>
-                        </a:lnRef>
-                        <a:fillRef idx="1">
-                          <a:schemeClr val="lt1"/>
-                        </a:fillRef>
-                        <a:effectRef idx="0">
-                          <a:schemeClr val="accent6"/>
-                        </a:effectRef>
-                        <a:fontRef idx="minor">
-                          <a:schemeClr val="dk1"/>
-                        </a:fontRef>
-                      </wps:style>
-                      <wps:txbx>
-                        <w:txbxContent>
-                          <w:p>
-                            <w:pPr>
-                              <w:spacing w:after="80"/>
-                              <w:jc w:val="center"/>
-                              <w:rPr>
-                                <w:rFonts w:ascii="Cambria" w:hAnsi="Cambria" w:cstheme="minorHAnsi"/>
-                                <w:lang w:val="en-US"/>
-                              </w:rPr>
-                            </w:pPr>
-                            <w:r>
-                              <w:rPr>
-                                <w:rFonts w:ascii="Cambria" w:hAnsi="Cambria" w:cstheme="minorHAnsi"/>
-                                <w:lang w:val="en-US"/>
-                              </w:rPr>
-                              <w:t>9</w:t>
-                            </w:r>
-                            <w:r>
-                              <w:rPr>
-                                <w:rFonts w:ascii="Cambria" w:hAnsi="Cambria" w:cstheme="minorHAnsi"/>
-                                <w:lang w:val="en-US"/>
-                              </w:rPr>
-                              <w:t xml:space="preserve">. Results of FE technique 1 </w:t>
-                            </w:r>
-                          </w:p>
-                          <w:p>
-                            <w:pPr>
-                              <w:spacing w:after="120"/>
-                              <w:contextualSpacing/>
-                              <w:rPr>
-                                <w:sz w:val="20"/>
-                                <w:lang w:val="en-US"/>
-                              </w:rPr>
-                            </w:pPr>
-                            <w:r>
-                              <w:rPr>
-                                <w:sz w:val="20"/>
-                                <w:lang w:val="en-US"/>
-                              </w:rPr>
-                              <w:t xml:space="preserve">Mention only those that are applicable in your approach. </w:t>
-                            </w:r>
-                          </w:p>
-                          <w:p>
-                            <w:pPr>
-                              <w:spacing w:after="120"/>
-                              <w:contextualSpacing/>
-                              <w:rPr>
-                                <w:sz w:val="20"/>
-                                <w:lang w:val="en-US"/>
-                              </w:rPr>
-                            </w:pPr>
-                            <w:r>
-                              <w:rPr>
-                                <w:sz w:val="20"/>
-                                <w:lang w:val="en-US"/>
-                              </w:rPr>
-                              <w:t>&lt;New features created?&gt;</w:t>
-                            </w:r>
-                          </w:p>
-                          <w:p>
-                            <w:pPr>
-                              <w:spacing w:after="120"/>
-                              <w:contextualSpacing/>
-                              <w:rPr>
-                                <w:sz w:val="20"/>
-                                <w:lang w:val="en-US"/>
-                              </w:rPr>
-                            </w:pPr>
-                            <w:r>
-                              <w:rPr>
-                                <w:sz w:val="20"/>
-                                <w:lang w:val="en-US"/>
-                              </w:rPr>
-                              <w:t>&lt;Feature ranking technique?&gt;</w:t>
-                            </w:r>
-                            <w:r>
-                              <w:rPr>
-                                <w:sz w:val="20"/>
-                                <w:lang w:val="en-US"/>
-                              </w:rPr>
-                              <w:t xml:space="preserve"> </w:t>
-                            </w:r>
-                            <w:r>
-                              <w:rPr>
-                                <w:color w:val="FF0000"/>
-                                <w:sz w:val="20"/>
-                                <w:lang w:val="en-US"/>
-                              </w:rPr>
-                              <w:t>(Info Gain)</w:t>
-                            </w:r>
-                          </w:p>
-                          <w:p>
-                            <w:pPr>
-                              <w:spacing w:after="120"/>
-                              <w:contextualSpacing/>
-                              <w:rPr>
-                                <w:sz w:val="20"/>
-                                <w:lang w:val="en-US"/>
-                              </w:rPr>
-                            </w:pPr>
-                            <w:r>
-                              <w:rPr>
-                                <w:sz w:val="20"/>
-                                <w:lang w:val="en-US"/>
-                              </w:rPr>
-                              <w:t>&lt;</w:t>
-                            </w:r>
-                            <w:r>
-                              <w:rPr>
-                                <w:sz w:val="20"/>
-                                <w:lang w:val="en-US"/>
-                              </w:rPr>
-                              <w:t>Use horizontal bar chart to show the</w:t>
-                            </w:r>
-                            <w:r>
-                              <w:rPr>
-                                <w:sz w:val="20"/>
-                                <w:lang w:val="en-US"/>
-                              </w:rPr>
-                              <w:t xml:space="preserve"> </w:t>
-                            </w:r>
-                            <w:r>
-                              <w:rPr>
-                                <w:sz w:val="20"/>
-                                <w:lang w:val="en-US"/>
-                              </w:rPr>
-                              <w:t>top 5/10 features found</w:t>
-                            </w:r>
-                            <w:r>
-                              <w:rPr>
-                                <w:sz w:val="20"/>
-                                <w:lang w:val="en-US"/>
-                              </w:rPr>
-                              <w:t xml:space="preserve">&gt; </w:t>
-                            </w:r>
-                          </w:p>
-                          <w:p>
-                            <w:pPr>
-                              <w:spacing w:after="120"/>
-                              <w:contextualSpacing/>
-                              <w:rPr>
-                                <w:sz w:val="20"/>
-                                <w:lang w:val="en-US"/>
-                              </w:rPr>
-                            </w:pPr>
-                          </w:p>
-                          <w:p>
-                            <w:pPr>
-                              <w:spacing w:after="120"/>
-                              <w:contextualSpacing/>
-                              <w:rPr>
-                                <w:sz w:val="20"/>
-                                <w:lang w:val="en-US"/>
-                              </w:rPr>
-                            </w:pPr>
-                          </w:p>
-                          <w:p>
-                            <w:pPr>
-                              <w:spacing w:after="120"/>
-                              <w:contextualSpacing/>
-                              <w:rPr>
-                                <w:sz w:val="20"/>
-                                <w:lang w:val="en-US"/>
-                              </w:rPr>
-                            </w:pPr>
-                          </w:p>
-                          <w:p>
-                            <w:pPr>
-                              <w:spacing w:after="120"/>
-                              <w:contextualSpacing/>
-                              <w:rPr>
-                                <w:sz w:val="20"/>
-                                <w:lang w:val="en-US"/>
-                              </w:rPr>
-                            </w:pPr>
-                          </w:p>
-                          <w:p>
-                            <w:pPr>
-                              <w:spacing w:after="120"/>
-                              <w:contextualSpacing/>
-                              <w:rPr>
-                                <w:sz w:val="20"/>
-                                <w:lang w:val="en-US"/>
-                              </w:rPr>
-                            </w:pPr>
-                          </w:p>
-                          <w:p>
-                            <w:pPr>
-                              <w:spacing w:after="120"/>
-                              <w:contextualSpacing/>
-                              <w:rPr>
-                                <w:sz w:val="20"/>
-                                <w:lang w:val="en-US"/>
-                              </w:rPr>
-                            </w:pPr>
-                          </w:p>
-                        </w:txbxContent>
-                      </wps:txbx>
-                      <wps:bodyPr rot="0" spcFirstLastPara="0" vertOverflow="overflow" horzOverflow="overflow" vert="horz" wrap="square" lIns="91440" tIns="45720" rIns="91440" bIns="45720" numCol="1" spcCol="0" rtlCol="0" fromWordArt="0" anchor="ctr" anchorCtr="0" forceAA="0" compatLnSpc="1">
-                        <a:prstTxWarp prst="textNoShape">
-                          <a:avLst/>
-                        </a:prstTxWarp>
-                        <a:noAutofit/>
-                      </wps:bodyPr>
-                    </wps:wsp>
-                  </a:graphicData>
-                </a:graphic>
-                <wp14:sizeRelH relativeFrom="margin">
-                  <wp14:pctWidth>0</wp14:pctWidth>
-                </wp14:sizeRelH>
-                <wp14:sizeRelV relativeFrom="margin">
-                  <wp14:pctHeight>0</wp14:pctHeight>
-                </wp14:sizeRelV>
-              </wp:anchor>
-            </w:drawing>
-          </mc:Choice>
-          <mc:Fallback>
-            <w:pict>
-              <v:rect w14:anchorId="20B58FAD" id="Rectangle 16" o:spid="_x0000_s1040" style="position:absolute;margin-left:-5.8pt;margin-top:52.65pt;width:198.4pt;height:113.35pt;z-index:251673600;visibility:visible;mso-wrap-style:square;mso-width-percent:0;mso-height-percent:0;mso-wrap-distance-left:9pt;mso-wrap-distance-top:0;mso-wrap-distance-right:9pt;mso-wrap-distance-bottom:0;mso-position-horizontal:absolute;mso-position-horizontal-relative:margin;mso-position-vertical:absolute;mso-position-vertical-relative:text;mso-width-percent:0;mso-height-percent:0;mso-width-relative:margin;mso-height-relative:margin;v-text-anchor:middle" o:gfxdata="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" fillcolor="white [3201]" strokecolor="#aeaaaa [2414]" strokeweight="1pt">
-                <v:textbox>
-                  <w:txbxContent>
-                    <w:p>
-                      <w:pPr>
-                        <w:spacing w:after="80"/>
-                        <w:jc w:val="center"/>
-                        <w:rPr>
-                          <w:rFonts w:ascii="Cambria" w:hAnsi="Cambria" w:cstheme="minorHAnsi"/>
-                          <w:lang w:val="en-US"/>
-                        </w:rPr>
-                      </w:pPr>
-                      <w:r>
-                        <w:rPr>
-                          <w:rFonts w:ascii="Cambria" w:hAnsi="Cambria" w:cstheme="minorHAnsi"/>
-                          <w:lang w:val="en-US"/>
-                        </w:rPr>
-                        <w:t>9</w:t>
-                      </w:r>
-                      <w:r>
-                        <w:rPr>
-                          <w:rFonts w:ascii="Cambria" w:hAnsi="Cambria" w:cstheme="minorHAnsi"/>
-                          <w:lang w:val="en-US"/>
-                        </w:rPr>
-                        <w:t xml:space="preserve">. Results of FE technique 1 </w:t>
-                      </w:r>
-                    </w:p>
-                    <w:p>
-                      <w:pPr>
-                        <w:spacing w:after="120"/>
-                        <w:contextualSpacing/>
-                        <w:rPr>
-                          <w:sz w:val="20"/>
-                          <w:lang w:val="en-US"/>
-                        </w:rPr>
-                      </w:pPr>
-                      <w:r>
-                        <w:rPr>
-                          <w:sz w:val="20"/>
-                          <w:lang w:val="en-US"/>
-                        </w:rPr>
-                        <w:t xml:space="preserve">Mention only those that are applicable in your approach. </w:t>
-                      </w:r>
-                    </w:p>
-                    <w:p>
-                      <w:pPr>
-                        <w:spacing w:after="120"/>
-                        <w:contextualSpacing/>
-                        <w:rPr>
-                          <w:sz w:val="20"/>
-                          <w:lang w:val="en-US"/>
-                        </w:rPr>
-                      </w:pPr>
-                      <w:r>
-                        <w:rPr>
-                          <w:sz w:val="20"/>
-                          <w:lang w:val="en-US"/>
-                        </w:rPr>
-                        <w:t>&lt;New features created?&gt;</w:t>
-                      </w:r>
-                    </w:p>
-                    <w:p>
-                      <w:pPr>
-                        <w:spacing w:after="120"/>
-                        <w:contextualSpacing/>
-                        <w:rPr>
-                          <w:sz w:val="20"/>
-                          <w:lang w:val="en-US"/>
-                        </w:rPr>
-                      </w:pPr>
-                      <w:r>
-                        <w:rPr>
-                          <w:sz w:val="20"/>
-                          <w:lang w:val="en-US"/>
-                        </w:rPr>
-                        <w:t>&lt;Feature ranking technique?&gt;</w:t>
-                      </w:r>
-                      <w:r>
-                        <w:rPr>
-                          <w:sz w:val="20"/>
-                          <w:lang w:val="en-US"/>
-                        </w:rPr>
-                        <w:t xml:space="preserve"> </w:t>
-                      </w:r>
-                      <w:r>
-                        <w:rPr>
-                          <w:color w:val="FF0000"/>
-                          <w:sz w:val="20"/>
-                          <w:lang w:val="en-US"/>
-                        </w:rPr>
-                        <w:t>(Info Gain)</w:t>
-                      </w:r>
-                    </w:p>
-                    <w:p>
-                      <w:pPr>
-                        <w:spacing w:after="120"/>
-                        <w:contextualSpacing/>
-                        <w:rPr>
-                          <w:sz w:val="20"/>
-                          <w:lang w:val="en-US"/>
-                        </w:rPr>
-                      </w:pPr>
-                      <w:r>
-                        <w:rPr>
-                          <w:sz w:val="20"/>
-                          <w:lang w:val="en-US"/>
-                        </w:rPr>
-                        <w:t>&lt;</w:t>
-                      </w:r>
-                      <w:r>
-                        <w:rPr>
-                          <w:sz w:val="20"/>
-                          <w:lang w:val="en-US"/>
-                        </w:rPr>
-                        <w:t>Use horizontal bar chart to show the</w:t>
-                      </w:r>
-                      <w:r>
-                        <w:rPr>
-                          <w:sz w:val="20"/>
-                          <w:lang w:val="en-US"/>
-                        </w:rPr>
-                        <w:t xml:space="preserve"> </w:t>
-                      </w:r>
-                      <w:r>
-                        <w:rPr>
-                          <w:sz w:val="20"/>
-                          <w:lang w:val="en-US"/>
-                        </w:rPr>
-                        <w:t>top 5/10 features found</w:t>
-                      </w:r>
-                      <w:r>
-                        <w:rPr>
-                          <w:sz w:val="20"/>
-                          <w:lang w:val="en-US"/>
-                        </w:rPr>
-                        <w:t xml:space="preserve">&gt; </w:t>
-                      </w:r>
-                    </w:p>
-                    <w:p>
-                      <w:pPr>
-                        <w:spacing w:after="120"/>
-                        <w:contextualSpacing/>
-                        <w:rPr>
-                          <w:sz w:val="20"/>
-                          <w:lang w:val="en-US"/>
-                        </w:rPr>
-                      </w:pPr>
-                    </w:p>
-                    <w:p>
-                      <w:pPr>
-                        <w:spacing w:after="120"/>
-                        <w:contextualSpacing/>
-                        <w:rPr>
-                          <w:sz w:val="20"/>
-                          <w:lang w:val="en-US"/>
-                        </w:rPr>
-                      </w:pPr>
-                    </w:p>
-                    <w:p>
-                      <w:pPr>
-                        <w:spacing w:after="120"/>
-                        <w:contextualSpacing/>
-                        <w:rPr>
-                          <w:sz w:val="20"/>
-                          <w:lang w:val="en-US"/>
-                        </w:rPr>
-                      </w:pPr>
-                    </w:p>
-                    <w:p>
-                      <w:pPr>
-                        <w:spacing w:after="120"/>
-                        <w:contextualSpacing/>
-                        <w:rPr>
-                          <w:sz w:val="20"/>
-                          <w:lang w:val="en-US"/>
-                        </w:rPr>
-                      </w:pPr>
-                    </w:p>
-                    <w:p>
-                      <w:pPr>
-                        <w:spacing w:after="120"/>
-                        <w:contextualSpacing/>
-                        <w:rPr>
-                          <w:sz w:val="20"/>
-                          <w:lang w:val="en-US"/>
-                        </w:rPr>
-                      </w:pPr>
-                    </w:p>
-                    <w:p>
-                      <w:pPr>
-                        <w:spacing w:after="120"/>
-                        <w:contextualSpacing/>
-                        <w:rPr>
-                          <w:sz w:val="20"/>
-                          <w:lang w:val="en-US"/>
-                        </w:rPr>
-                      </w:pPr>
-                    </w:p>
-                  </w:txbxContent>
-                </v:textbox>
-                <w10:wrap anchorx="margin"/>
-              </v:rect>
-            </w:pict>
-          </mc:Fallback>
-        </mc:AlternateContent>
-      </w:r>
-      <w:r>
-        <w:rPr>
-          <w:noProof/>
-          <w:lang w:eastAsia="en-IN"/>
-        </w:rPr>
-        <mc:AlternateContent>
-          <mc:Choice Requires="wps">
-            <w:drawing>
-              <wp:anchor distT="0" distB="0" distL="114300" distR="114300" simplePos="0" relativeHeight="251674624" behindDoc="0" locked="0" layoutInCell="1" allowOverlap="1" wp14:anchorId="1F073D0F" wp14:editId="73BE242A">
-                <wp:simplePos x="0" y="0"/>
-                <wp:positionH relativeFrom="margin">
-                  <wp:posOffset>2576195</wp:posOffset>
-                </wp:positionH>
-                <wp:positionV relativeFrom="paragraph">
-                  <wp:posOffset>668020</wp:posOffset>
-                </wp:positionV>
-                <wp:extent cx="2519680" cy="1439545"/>
-                <wp:effectExtent l="0" t="0" r="13970" b="27305"/>
-                <wp:wrapNone/>
-                <wp:docPr id="17" name="Rectangle 17"/>
-                <wp:cNvGraphicFramePr/>
-                <a:graphic xmlns:a="http://schemas.openxmlformats.org/drawingml/2006/main">
-                  <a:graphicData uri="http://schemas.microsoft.com/office/word/2010/wordprocessingShape">
-                    <wps:wsp>
-                      <wps:cNvSpPr/>
-                      <wps:spPr>
-                        <a:xfrm>
-                          <a:off x="0" y="0"/>
-                          <a:ext cx="2519680" cy="1439545"/>
-                        </a:xfrm>
-                        <a:prstGeom prst="rect">
-                          <a:avLst/>
-                        </a:prstGeom>
-                        <a:ln>
-                          <a:solidFill>
-                            <a:schemeClr val="bg2">
-                              <a:lumMod val="75000"/>
-                            </a:schemeClr>
-                          </a:solidFill>
-                        </a:ln>
-                      </wps:spPr>
-                      <wps:style>
-                        <a:lnRef idx="2">
-                          <a:schemeClr val="accent6"/>
-                        </a:lnRef>
-                        <a:fillRef idx="1">
-                          <a:schemeClr val="lt1"/>
-                        </a:fillRef>
-                        <a:effectRef idx="0">
-                          <a:schemeClr val="accent6"/>
-                        </a:effectRef>
-                        <a:fontRef idx="minor">
-                          <a:schemeClr val="dk1"/>
-                        </a:fontRef>
-                      </wps:style>
-                      <wps:txbx>
-                        <w:txbxContent>
-                          <w:p>
-                            <w:pPr>
-                              <w:spacing w:after="80"/>
-                              <w:jc w:val="center"/>
-                              <w:rPr>
-                                <w:rFonts w:ascii="Cambria" w:hAnsi="Cambria" w:cstheme="minorHAnsi"/>
-                                <w:lang w:val="en-US"/>
-                              </w:rPr>
-                            </w:pPr>
-                            <w:r>
-                              <w:rPr>
-                                <w:rFonts w:ascii="Cambria" w:hAnsi="Cambria" w:cstheme="minorHAnsi"/>
-                                <w:lang w:val="en-US"/>
-                              </w:rPr>
-                              <w:t>10</w:t>
-                            </w:r>
-                            <w:r>
-                              <w:rPr>
-                                <w:rFonts w:ascii="Cambria" w:hAnsi="Cambria" w:cstheme="minorHAnsi"/>
-                                <w:lang w:val="en-US"/>
-                              </w:rPr>
-                              <w:t>. Results of FE technique 2</w:t>
-                            </w:r>
-                          </w:p>
-                          <w:p>
-                            <w:pPr>
-                              <w:spacing w:after="120"/>
-                              <w:contextualSpacing/>
-                              <w:rPr>
-                                <w:sz w:val="20"/>
-                                <w:lang w:val="en-US"/>
-                              </w:rPr>
-                            </w:pPr>
-                            <w:r>
-                              <w:rPr>
-                                <w:sz w:val="20"/>
-                                <w:lang w:val="en-US"/>
-                              </w:rPr>
-                              <w:t xml:space="preserve">Mention only those that are applicable in your approach. </w:t>
-                            </w:r>
-                          </w:p>
-                          <w:p>
-                            <w:pPr>
-                              <w:spacing w:after="120"/>
-                              <w:contextualSpacing/>
-                              <w:rPr>
-                                <w:sz w:val="20"/>
-                                <w:lang w:val="en-US"/>
-                              </w:rPr>
-                            </w:pPr>
-                            <w:r>
-                              <w:rPr>
-                                <w:sz w:val="20"/>
-                                <w:lang w:val="en-US"/>
-                              </w:rPr>
-                              <w:t>&lt;New features created?&gt;</w:t>
-                            </w:r>
-                          </w:p>
-                          <w:p>
-                            <w:pPr>
-                              <w:spacing w:after="120"/>
-                              <w:contextualSpacing/>
-                              <w:rPr>
-                                <w:sz w:val="20"/>
-                                <w:lang w:val="en-US"/>
-                              </w:rPr>
-                            </w:pPr>
-                            <w:r>
-                              <w:rPr>
-                                <w:sz w:val="20"/>
-                                <w:lang w:val="en-US"/>
-                              </w:rPr>
-                              <w:t>&lt;Feature ranking technique?&gt;</w:t>
-                            </w:r>
-                            <w:r>
-                              <w:rPr>
-                                <w:sz w:val="20"/>
-                                <w:lang w:val="en-US"/>
-                              </w:rPr>
-                              <w:t xml:space="preserve"> </w:t>
-                            </w:r>
-                            <w:r>
-                              <w:rPr>
-                                <w:color w:val="FF0000"/>
-                                <w:sz w:val="20"/>
-                                <w:lang w:val="en-US"/>
-                              </w:rPr>
-                              <w:t>(Info Gain)</w:t>
-                            </w:r>
-                          </w:p>
-                          <w:p>
-                            <w:pPr>
-                              <w:spacing w:after="120"/>
-                              <w:contextualSpacing/>
-                              <w:rPr>
-                                <w:sz w:val="20"/>
-                                <w:lang w:val="en-US"/>
-                              </w:rPr>
-                            </w:pPr>
-                            <w:r>
-                              <w:rPr>
-                                <w:sz w:val="20"/>
-                                <w:lang w:val="en-US"/>
-                              </w:rPr>
-                              <w:t>&lt;Use horizontal bar chart to show the</w:t>
-                            </w:r>
-                            <w:r>
-                              <w:rPr>
-                                <w:sz w:val="20"/>
-                                <w:lang w:val="en-US"/>
-                              </w:rPr>
-                              <w:t xml:space="preserve"> </w:t>
-                            </w:r>
-                            <w:r>
-                              <w:rPr>
-                                <w:sz w:val="20"/>
-                                <w:lang w:val="en-US"/>
-                              </w:rPr>
-                              <w:t>top 5/10 features found&gt;</w:t>
-                            </w:r>
-                          </w:p>
-                          <w:p>
-                            <w:pPr>
-                              <w:spacing w:after="120"/>
-                              <w:contextualSpacing/>
-                              <w:rPr>
-                                <w:sz w:val="20"/>
-                                <w:lang w:val="en-US"/>
-                              </w:rPr>
-                            </w:pPr>
-                          </w:p>
-                          <w:p>
-                            <w:pPr>
-                              <w:spacing w:after="120"/>
-                              <w:contextualSpacing/>
-                              <w:rPr>
-                                <w:sz w:val="20"/>
-                                <w:lang w:val="en-US"/>
-                              </w:rPr>
-                            </w:pPr>
-                          </w:p>
-                          <w:p>
-                            <w:pPr>
-                              <w:spacing w:after="120"/>
-                              <w:contextualSpacing/>
-                              <w:rPr>
-                                <w:sz w:val="20"/>
-                                <w:lang w:val="en-US"/>
-                              </w:rPr>
-                            </w:pPr>
-                          </w:p>
-                          <w:p>
-                            <w:pPr>
-                              <w:spacing w:after="120"/>
-                              <w:contextualSpacing/>
-                              <w:rPr>
-                                <w:sz w:val="20"/>
-                                <w:lang w:val="en-US"/>
-                              </w:rPr>
-                            </w:pPr>
-                          </w:p>
-                          <w:p>
-                            <w:pPr>
-                              <w:spacing w:after="120"/>
-                              <w:contextualSpacing/>
-                              <w:rPr>
-                                <w:sz w:val="20"/>
-                                <w:lang w:val="en-US"/>
-                              </w:rPr>
-                            </w:pPr>
-                          </w:p>
-                          <w:p>
-                            <w:pPr>
-                              <w:spacing w:after="120"/>
-                              <w:contextualSpacing/>
-                              <w:rPr>
-                                <w:sz w:val="20"/>
-                                <w:lang w:val="en-US"/>
-                              </w:rPr>
-                            </w:pPr>
-                          </w:p>
-                        </w:txbxContent>
-                      </wps:txbx>
-                      <wps:bodyPr rot="0" spcFirstLastPara="0" vertOverflow="overflow" horzOverflow="overflow" vert="horz" wrap="square" lIns="91440" tIns="45720" rIns="91440" bIns="45720" numCol="1" spcCol="0" rtlCol="0" fromWordArt="0" anchor="ctr" anchorCtr="0" forceAA="0" compatLnSpc="1">
-                        <a:prstTxWarp prst="textNoShape">
-                          <a:avLst/>
-                        </a:prstTxWarp>
-                        <a:noAutofit/>
-                      </wps:bodyPr>
-                    </wps:wsp>
-                  </a:graphicData>
-                </a:graphic>
-                <wp14:sizeRelH relativeFrom="margin">
-                  <wp14:pctWidth>0</wp14:pctWidth>
-                </wp14:sizeRelH>
-                <wp14:sizeRelV relativeFrom="margin">
-                  <wp14:pctHeight>0</wp14:pctHeight>
-                </wp14:sizeRelV>
-              </wp:anchor>
-            </w:drawing>
-          </mc:Choice>
-          <mc:Fallback>
-            <w:pict>
-              <v:rect w14:anchorId="1F073D0F" id="Rectangle 17" o:spid="_x0000_s1041" style="position:absolute;margin-left:202.85pt;margin-top:52.6pt;width:198.4pt;height:113.35pt;z-index:251674624;visibility:visible;mso-wrap-style:square;mso-width-percent:0;mso-height-percent:0;mso-wrap-distance-left:9pt;mso-wrap-distance-top:0;mso-wrap-distance-right:9pt;mso-wrap-distance-bottom:0;mso-position-horizontal:absolute;mso-position-horizontal-relative:margin;mso-position-vertical:absolute;mso-position-vertical-relative:text;mso-width-percent:0;mso-height-percent:0;mso-width-relative:margin;mso-height-relative:margin;v-text-anchor:middle" o:gfxdata="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" fillcolor="white [3201]" strokecolor="#aeaaaa [2414]" strokeweight="1pt">
-                <v:textbox>
-                  <w:txbxContent>
-                    <w:p>
-                      <w:pPr>
-                        <w:spacing w:after="80"/>
-                        <w:jc w:val="center"/>
-                        <w:rPr>
-                          <w:rFonts w:ascii="Cambria" w:hAnsi="Cambria" w:cstheme="minorHAnsi"/>
-                          <w:lang w:val="en-US"/>
-                        </w:rPr>
-                      </w:pPr>
-                      <w:r>
-                        <w:rPr>
-                          <w:rFonts w:ascii="Cambria" w:hAnsi="Cambria" w:cstheme="minorHAnsi"/>
-                          <w:lang w:val="en-US"/>
-                        </w:rPr>
-                        <w:t>10</w:t>
-                      </w:r>
-                      <w:r>
-                        <w:rPr>
-                          <w:rFonts w:ascii="Cambria" w:hAnsi="Cambria" w:cstheme="minorHAnsi"/>
-                          <w:lang w:val="en-US"/>
-                        </w:rPr>
-                        <w:t>. Results of FE technique 2</w:t>
-                      </w:r>
-                    </w:p>
-                    <w:p>
-                      <w:pPr>
-                        <w:spacing w:after="120"/>
-                        <w:contextualSpacing/>
-                        <w:rPr>
-                          <w:sz w:val="20"/>
-                          <w:lang w:val="en-US"/>
-                        </w:rPr>
-                      </w:pPr>
-                      <w:r>
-                        <w:rPr>
-                          <w:sz w:val="20"/>
-                          <w:lang w:val="en-US"/>
-                        </w:rPr>
-                        <w:t xml:space="preserve">Mention only those that are applicable in your approach. </w:t>
-                      </w:r>
-                    </w:p>
-                    <w:p>
-                      <w:pPr>
-                        <w:spacing w:after="120"/>
-                        <w:contextualSpacing/>
-                        <w:rPr>
-                          <w:sz w:val="20"/>
-                          <w:lang w:val="en-US"/>
-                        </w:rPr>
-                      </w:pPr>
-                      <w:r>
-                        <w:rPr>
-                          <w:sz w:val="20"/>
-                          <w:lang w:val="en-US"/>
-                        </w:rPr>
-                        <w:t>&lt;New features created?&gt;</w:t>
-                      </w:r>
-                    </w:p>
-                    <w:p>
-                      <w:pPr>
-                        <w:spacing w:after="120"/>
-                        <w:contextualSpacing/>
-                        <w:rPr>
-                          <w:sz w:val="20"/>
-                          <w:lang w:val="en-US"/>
-                        </w:rPr>
-                      </w:pPr>
-                      <w:r>
-                        <w:rPr>
-                          <w:sz w:val="20"/>
-                          <w:lang w:val="en-US"/>
-                        </w:rPr>
-                        <w:t>&lt;Feature ranking technique?&gt;</w:t>
-                      </w:r>
-                      <w:r>
-                        <w:rPr>
-                          <w:sz w:val="20"/>
-                          <w:lang w:val="en-US"/>
-                        </w:rPr>
-                        <w:t xml:space="preserve"> </w:t>
-                      </w:r>
-                      <w:r>
-                        <w:rPr>
-                          <w:color w:val="FF0000"/>
-                          <w:sz w:val="20"/>
-                          <w:lang w:val="en-US"/>
-                        </w:rPr>
-                        <w:t>(Info Gain)</w:t>
-                      </w:r>
-                    </w:p>
-                    <w:p>
-                      <w:pPr>
-                        <w:spacing w:after="120"/>
-                        <w:contextualSpacing/>
-                        <w:rPr>
-                          <w:sz w:val="20"/>
-                          <w:lang w:val="en-US"/>
-                        </w:rPr>
-                      </w:pPr>
-                      <w:r>
-                        <w:rPr>
-                          <w:sz w:val="20"/>
-                          <w:lang w:val="en-US"/>
-                        </w:rPr>
-                        <w:t>&lt;Use horizontal bar chart to show the</w:t>
-                      </w:r>
-                      <w:r>
-                        <w:rPr>
-                          <w:sz w:val="20"/>
-                          <w:lang w:val="en-US"/>
-                        </w:rPr>
-                        <w:t xml:space="preserve"> </w:t>
-                      </w:r>
-                      <w:r>
-                        <w:rPr>
-                          <w:sz w:val="20"/>
-                          <w:lang w:val="en-US"/>
-                        </w:rPr>
-                        <w:t>top 5/10 features found&gt;</w:t>
                       </w:r>
                     </w:p>
                     <w:p>

</xml_diff>